<commit_message>
exceptions in layered architecture
</commit_message>
<xml_diff>
--- a/WFS Notes.docx
+++ b/WFS Notes.docx
@@ -2947,21 +2947,7 @@
           <w:sz w:val="24"/>
           <w:szCs w:val="24"/>
         </w:rPr>
-        <w:t xml:space="preserve">class </w:t>
-      </w:r>
-      <w:r>
-        <w:rPr>
-          <w:sz w:val="24"/>
-          <w:szCs w:val="24"/>
-        </w:rPr>
-        <w:t>MySqlDB</w:t>
-      </w:r>
-      <w:r>
-        <w:rPr>
-          <w:sz w:val="24"/>
-          <w:szCs w:val="24"/>
-        </w:rPr>
-        <w:t xml:space="preserve"> implements DB { /* implement all methods */ }</w:t>
+        <w:t>class MySqlDB implements DB { /* implement all methods */ }</w:t>
       </w:r>
     </w:p>
     <w:p>
@@ -3278,6 +3264,144 @@
           <w:szCs w:val="24"/>
         </w:rPr>
       </w:pPr>
+      <w:r>
+        <w:rPr>
+          <w:sz w:val="24"/>
+          <w:szCs w:val="24"/>
+          <w:highlight w:val="yellow"/>
+        </w:rPr>
+        <w:t>Exception Handling</w:t>
+      </w:r>
+    </w:p>
+    <w:p>
+      <w:pPr>
+        <w:rPr>
+          <w:sz w:val="24"/>
+          <w:szCs w:val="24"/>
+        </w:rPr>
+      </w:pPr>
+      <w:r>
+        <w:rPr>
+          <w:sz w:val="24"/>
+          <w:szCs w:val="24"/>
+        </w:rPr>
+        <w:t>Exceptions are runtime errors which abruptly terminate the application if in case not handled</w:t>
+      </w:r>
+    </w:p>
+    <w:p>
+      <w:pPr>
+        <w:rPr>
+          <w:sz w:val="24"/>
+          <w:szCs w:val="24"/>
+        </w:rPr>
+      </w:pPr>
+      <w:r>
+        <w:rPr>
+          <w:sz w:val="24"/>
+          <w:szCs w:val="24"/>
+        </w:rPr>
+        <w:t>There are 5 keywords in Exception Handling mechanism</w:t>
+      </w:r>
+    </w:p>
+    <w:p>
+      <w:pPr>
+        <w:pStyle w:val="ListParagraph"/>
+        <w:numPr>
+          <w:ilvl w:val="0"/>
+          <w:numId w:val="8"/>
+        </w:numPr>
+        <w:rPr>
+          <w:sz w:val="24"/>
+          <w:szCs w:val="24"/>
+        </w:rPr>
+      </w:pPr>
+      <w:r>
+        <w:rPr>
+          <w:sz w:val="24"/>
+          <w:szCs w:val="24"/>
+        </w:rPr>
+        <w:t>try</w:t>
+      </w:r>
+    </w:p>
+    <w:p>
+      <w:pPr>
+        <w:pStyle w:val="ListParagraph"/>
+        <w:numPr>
+          <w:ilvl w:val="0"/>
+          <w:numId w:val="8"/>
+        </w:numPr>
+        <w:rPr>
+          <w:sz w:val="24"/>
+          <w:szCs w:val="24"/>
+        </w:rPr>
+      </w:pPr>
+      <w:r>
+        <w:rPr>
+          <w:sz w:val="24"/>
+          <w:szCs w:val="24"/>
+        </w:rPr>
+        <w:t>catch</w:t>
+      </w:r>
+    </w:p>
+    <w:p>
+      <w:pPr>
+        <w:pStyle w:val="ListParagraph"/>
+        <w:numPr>
+          <w:ilvl w:val="0"/>
+          <w:numId w:val="8"/>
+        </w:numPr>
+        <w:rPr>
+          <w:sz w:val="24"/>
+          <w:szCs w:val="24"/>
+        </w:rPr>
+      </w:pPr>
+      <w:r>
+        <w:rPr>
+          <w:sz w:val="24"/>
+          <w:szCs w:val="24"/>
+        </w:rPr>
+        <w:t>finally</w:t>
+      </w:r>
+    </w:p>
+    <w:p>
+      <w:pPr>
+        <w:pStyle w:val="ListParagraph"/>
+        <w:numPr>
+          <w:ilvl w:val="0"/>
+          <w:numId w:val="8"/>
+        </w:numPr>
+        <w:rPr>
+          <w:sz w:val="24"/>
+          <w:szCs w:val="24"/>
+        </w:rPr>
+      </w:pPr>
+      <w:r>
+        <w:rPr>
+          <w:sz w:val="24"/>
+          <w:szCs w:val="24"/>
+        </w:rPr>
+        <w:t>throw</w:t>
+      </w:r>
+    </w:p>
+    <w:p>
+      <w:pPr>
+        <w:pStyle w:val="ListParagraph"/>
+        <w:numPr>
+          <w:ilvl w:val="0"/>
+          <w:numId w:val="8"/>
+        </w:numPr>
+        <w:rPr>
+          <w:sz w:val="24"/>
+          <w:szCs w:val="24"/>
+        </w:rPr>
+      </w:pPr>
+      <w:r>
+        <w:rPr>
+          <w:sz w:val="24"/>
+          <w:szCs w:val="24"/>
+        </w:rPr>
+        <w:t>throws</w:t>
+      </w:r>
     </w:p>
     <w:sectPr>
       <w:pgSz w:w="11906" w:h="16838"/>
@@ -3609,6 +3733,95 @@
     </w:lvl>
   </w:abstractNum>
   <w:abstractNum w:abstractNumId="3" w15:restartNumberingAfterBreak="0">
+    <w:nsid w:val="5AB06829"/>
+    <w:multiLevelType w:val="hybridMultilevel"/>
+    <w:tmpl w:val="18B426A4"/>
+    <w:lvl w:ilvl="0" w:tplc="7636871E">
+      <w:start w:val="1"/>
+      <w:numFmt w:val="decimal"/>
+      <w:lvlText w:val="%1."/>
+      <w:lvlJc w:val="left"/>
+      <w:pPr>
+        <w:ind w:left="720" w:hanging="360"/>
+      </w:pPr>
+      <w:rPr>
+        <w:rFonts w:hint="default"/>
+      </w:rPr>
+    </w:lvl>
+    <w:lvl w:ilvl="1" w:tplc="40090019" w:tentative="1">
+      <w:start w:val="1"/>
+      <w:numFmt w:val="lowerLetter"/>
+      <w:lvlText w:val="%2."/>
+      <w:lvlJc w:val="left"/>
+      <w:pPr>
+        <w:ind w:left="1440" w:hanging="360"/>
+      </w:pPr>
+    </w:lvl>
+    <w:lvl w:ilvl="2" w:tplc="4009001B" w:tentative="1">
+      <w:start w:val="1"/>
+      <w:numFmt w:val="lowerRoman"/>
+      <w:lvlText w:val="%3."/>
+      <w:lvlJc w:val="right"/>
+      <w:pPr>
+        <w:ind w:left="2160" w:hanging="180"/>
+      </w:pPr>
+    </w:lvl>
+    <w:lvl w:ilvl="3" w:tplc="4009000F" w:tentative="1">
+      <w:start w:val="1"/>
+      <w:numFmt w:val="decimal"/>
+      <w:lvlText w:val="%4."/>
+      <w:lvlJc w:val="left"/>
+      <w:pPr>
+        <w:ind w:left="2880" w:hanging="360"/>
+      </w:pPr>
+    </w:lvl>
+    <w:lvl w:ilvl="4" w:tplc="40090019" w:tentative="1">
+      <w:start w:val="1"/>
+      <w:numFmt w:val="lowerLetter"/>
+      <w:lvlText w:val="%5."/>
+      <w:lvlJc w:val="left"/>
+      <w:pPr>
+        <w:ind w:left="3600" w:hanging="360"/>
+      </w:pPr>
+    </w:lvl>
+    <w:lvl w:ilvl="5" w:tplc="4009001B" w:tentative="1">
+      <w:start w:val="1"/>
+      <w:numFmt w:val="lowerRoman"/>
+      <w:lvlText w:val="%6."/>
+      <w:lvlJc w:val="right"/>
+      <w:pPr>
+        <w:ind w:left="4320" w:hanging="180"/>
+      </w:pPr>
+    </w:lvl>
+    <w:lvl w:ilvl="6" w:tplc="4009000F" w:tentative="1">
+      <w:start w:val="1"/>
+      <w:numFmt w:val="decimal"/>
+      <w:lvlText w:val="%7."/>
+      <w:lvlJc w:val="left"/>
+      <w:pPr>
+        <w:ind w:left="5040" w:hanging="360"/>
+      </w:pPr>
+    </w:lvl>
+    <w:lvl w:ilvl="7" w:tplc="40090019" w:tentative="1">
+      <w:start w:val="1"/>
+      <w:numFmt w:val="lowerLetter"/>
+      <w:lvlText w:val="%8."/>
+      <w:lvlJc w:val="left"/>
+      <w:pPr>
+        <w:ind w:left="5760" w:hanging="360"/>
+      </w:pPr>
+    </w:lvl>
+    <w:lvl w:ilvl="8" w:tplc="4009001B" w:tentative="1">
+      <w:start w:val="1"/>
+      <w:numFmt w:val="lowerRoman"/>
+      <w:lvlText w:val="%9."/>
+      <w:lvlJc w:val="right"/>
+      <w:pPr>
+        <w:ind w:left="6480" w:hanging="180"/>
+      </w:pPr>
+    </w:lvl>
+  </w:abstractNum>
+  <w:abstractNum w:abstractNumId="4" w15:restartNumberingAfterBreak="0">
     <w:nsid w:val="5FAE5472"/>
     <w:multiLevelType w:val="hybridMultilevel"/>
     <w:tmpl w:val="00E6CF54"/>
@@ -3697,7 +3910,7 @@
       </w:pPr>
     </w:lvl>
   </w:abstractNum>
-  <w:abstractNum w:abstractNumId="4" w15:restartNumberingAfterBreak="0">
+  <w:abstractNum w:abstractNumId="5" w15:restartNumberingAfterBreak="0">
     <w:nsid w:val="6B502031"/>
     <w:multiLevelType w:val="hybridMultilevel"/>
     <w:tmpl w:val="82406DFA"/>
@@ -3786,7 +3999,7 @@
       </w:pPr>
     </w:lvl>
   </w:abstractNum>
-  <w:abstractNum w:abstractNumId="5" w15:restartNumberingAfterBreak="0">
+  <w:abstractNum w:abstractNumId="6" w15:restartNumberingAfterBreak="0">
     <w:nsid w:val="737101B4"/>
     <w:multiLevelType w:val="hybridMultilevel"/>
     <w:tmpl w:val="AA7AB00E"/>
@@ -3899,7 +4112,7 @@
       </w:rPr>
     </w:lvl>
   </w:abstractNum>
-  <w:abstractNum w:abstractNumId="6" w15:restartNumberingAfterBreak="0">
+  <w:abstractNum w:abstractNumId="7" w15:restartNumberingAfterBreak="0">
     <w:nsid w:val="7F9376D1"/>
     <w:multiLevelType w:val="hybridMultilevel"/>
     <w:tmpl w:val="3134290E"/>
@@ -3992,22 +4205,25 @@
     <w:abstractNumId w:val="1"/>
   </w:num>
   <w:num w:numId="2" w16cid:durableId="3635511">
-    <w:abstractNumId w:val="3"/>
+    <w:abstractNumId w:val="4"/>
   </w:num>
   <w:num w:numId="3" w16cid:durableId="1161119638">
     <w:abstractNumId w:val="2"/>
   </w:num>
   <w:num w:numId="4" w16cid:durableId="1413309770">
-    <w:abstractNumId w:val="5"/>
+    <w:abstractNumId w:val="6"/>
   </w:num>
   <w:num w:numId="5" w16cid:durableId="1114516710">
-    <w:abstractNumId w:val="4"/>
+    <w:abstractNumId w:val="5"/>
   </w:num>
   <w:num w:numId="6" w16cid:durableId="1023745732">
     <w:abstractNumId w:val="0"/>
   </w:num>
   <w:num w:numId="7" w16cid:durableId="1129662229">
-    <w:abstractNumId w:val="6"/>
+    <w:abstractNumId w:val="7"/>
+  </w:num>
+  <w:num w:numId="8" w16cid:durableId="1867595634">
+    <w:abstractNumId w:val="3"/>
   </w:num>
 </w:numbering>
 </file>

</xml_diff>

<commit_message>
jdbc demo with layered architecture
</commit_message>
<xml_diff>
--- a/WFS Notes.docx
+++ b/WFS Notes.docx
@@ -63,7 +63,23 @@
           <w:sz w:val="24"/>
           <w:szCs w:val="24"/>
         </w:rPr>
-        <w:t>Java is a platform independent programming language &amp; object oriented programming language</w:t>
+        <w:t xml:space="preserve">Java is a platform independent programming language &amp; </w:t>
+      </w:r>
+      <w:proofErr w:type="gramStart"/>
+      <w:r>
+        <w:rPr>
+          <w:sz w:val="24"/>
+          <w:szCs w:val="24"/>
+        </w:rPr>
+        <w:t>object oriented</w:t>
+      </w:r>
+      <w:proofErr w:type="gramEnd"/>
+      <w:r>
+        <w:rPr>
+          <w:sz w:val="24"/>
+          <w:szCs w:val="24"/>
+        </w:rPr>
+        <w:t xml:space="preserve"> programming language</w:t>
       </w:r>
     </w:p>
     <w:p>
@@ -109,7 +125,23 @@
           <w:sz w:val="24"/>
           <w:szCs w:val="24"/>
         </w:rPr>
-        <w:t xml:space="preserve"> it helps to create real-world entities in the application where be these real world entities are called as objects which will have 2 main things</w:t>
+        <w:t xml:space="preserve"> it helps to create real-world entities in the application where be these </w:t>
+      </w:r>
+      <w:proofErr w:type="gramStart"/>
+      <w:r>
+        <w:rPr>
+          <w:sz w:val="24"/>
+          <w:szCs w:val="24"/>
+        </w:rPr>
+        <w:t>real world</w:t>
+      </w:r>
+      <w:proofErr w:type="gramEnd"/>
+      <w:r>
+        <w:rPr>
+          <w:sz w:val="24"/>
+          <w:szCs w:val="24"/>
+        </w:rPr>
+        <w:t xml:space="preserve"> entities are called as objects which will have 2 main things</w:t>
       </w:r>
     </w:p>
     <w:p>
@@ -165,7 +197,25 @@
           <w:szCs w:val="24"/>
           <w:highlight w:val="yellow"/>
         </w:rPr>
-        <w:t>Main building blocks of any object oriented language is</w:t>
+        <w:t xml:space="preserve">Main building blocks of any </w:t>
+      </w:r>
+      <w:proofErr w:type="gramStart"/>
+      <w:r>
+        <w:rPr>
+          <w:sz w:val="24"/>
+          <w:szCs w:val="24"/>
+          <w:highlight w:val="yellow"/>
+        </w:rPr>
+        <w:t>object oriented</w:t>
+      </w:r>
+      <w:proofErr w:type="gramEnd"/>
+      <w:r>
+        <w:rPr>
+          <w:sz w:val="24"/>
+          <w:szCs w:val="24"/>
+          <w:highlight w:val="yellow"/>
+        </w:rPr>
+        <w:t xml:space="preserve"> language is</w:t>
       </w:r>
     </w:p>
     <w:p>
@@ -353,7 +403,23 @@
           <w:sz w:val="24"/>
           <w:szCs w:val="24"/>
         </w:rPr>
-        <w:t>Operators: +, -, *, /, =, %, ++, --, &lt;, &gt;, ==, &lt;=, &gt;=, !=</w:t>
+        <w:t>Operators: +, -, *, /, =, %, ++, --, &lt;, &gt;, ==, &lt;=, &gt;=</w:t>
+      </w:r>
+      <w:proofErr w:type="gramStart"/>
+      <w:r>
+        <w:rPr>
+          <w:sz w:val="24"/>
+          <w:szCs w:val="24"/>
+        </w:rPr>
+        <w:t>, !</w:t>
+      </w:r>
+      <w:proofErr w:type="gramEnd"/>
+      <w:r>
+        <w:rPr>
+          <w:sz w:val="24"/>
+          <w:szCs w:val="24"/>
+        </w:rPr>
+        <w:t>=</w:t>
       </w:r>
     </w:p>
     <w:p>
@@ -373,7 +439,23 @@
           <w:sz w:val="24"/>
           <w:szCs w:val="24"/>
         </w:rPr>
-        <w:t>Datatypes: int, short, long, byte, double, float, boolean, char</w:t>
+        <w:t xml:space="preserve">Datatypes: int, short, long, byte, double, float, </w:t>
+      </w:r>
+      <w:proofErr w:type="spellStart"/>
+      <w:r>
+        <w:rPr>
+          <w:sz w:val="24"/>
+          <w:szCs w:val="24"/>
+        </w:rPr>
+        <w:t>boolean</w:t>
+      </w:r>
+      <w:proofErr w:type="spellEnd"/>
+      <w:r>
+        <w:rPr>
+          <w:sz w:val="24"/>
+          <w:szCs w:val="24"/>
+        </w:rPr>
+        <w:t>, char</w:t>
       </w:r>
     </w:p>
     <w:p>
@@ -484,7 +566,39 @@
           <w:sz w:val="24"/>
           <w:szCs w:val="24"/>
         </w:rPr>
-        <w:t xml:space="preserve">public static void main(String[] args) { </w:t>
+        <w:t xml:space="preserve">public static void </w:t>
+      </w:r>
+      <w:proofErr w:type="gramStart"/>
+      <w:r>
+        <w:rPr>
+          <w:sz w:val="24"/>
+          <w:szCs w:val="24"/>
+        </w:rPr>
+        <w:t>main(</w:t>
+      </w:r>
+      <w:proofErr w:type="gramEnd"/>
+      <w:r>
+        <w:rPr>
+          <w:sz w:val="24"/>
+          <w:szCs w:val="24"/>
+        </w:rPr>
+        <w:t xml:space="preserve">String[] </w:t>
+      </w:r>
+      <w:proofErr w:type="spellStart"/>
+      <w:r>
+        <w:rPr>
+          <w:sz w:val="24"/>
+          <w:szCs w:val="24"/>
+        </w:rPr>
+        <w:t>args</w:t>
+      </w:r>
+      <w:proofErr w:type="spellEnd"/>
+      <w:r>
+        <w:rPr>
+          <w:sz w:val="24"/>
+          <w:szCs w:val="24"/>
+        </w:rPr>
+        <w:t xml:space="preserve">) { </w:t>
       </w:r>
       <w:r>
         <w:rPr>
@@ -719,6 +833,7 @@
         </w:rPr>
         <w:t xml:space="preserve">if else if else if … [or] if else if else if </w:t>
       </w:r>
+      <w:proofErr w:type="gramStart"/>
       <w:r>
         <w:rPr>
           <w:sz w:val="24"/>
@@ -731,7 +846,15 @@
           <w:sz w:val="24"/>
           <w:szCs w:val="24"/>
         </w:rPr>
-        <w:t>. else</w:t>
+        <w:t>.</w:t>
+      </w:r>
+      <w:proofErr w:type="gramEnd"/>
+      <w:r>
+        <w:rPr>
+          <w:sz w:val="24"/>
+          <w:szCs w:val="24"/>
+        </w:rPr>
+        <w:t xml:space="preserve"> else</w:t>
       </w:r>
     </w:p>
     <w:p>
@@ -860,22 +983,70 @@
           <w:szCs w:val="24"/>
         </w:rPr>
         <w:br/>
-        <w:t xml:space="preserve">if (condition) {….} else if (condition) {……} else { …. }  </w:t>
-      </w:r>
-    </w:p>
-    <w:p>
-      <w:pPr>
-        <w:rPr>
-          <w:sz w:val="24"/>
-          <w:szCs w:val="24"/>
-        </w:rPr>
-      </w:pPr>
-      <w:r>
-        <w:rPr>
-          <w:sz w:val="24"/>
-          <w:szCs w:val="24"/>
-        </w:rPr>
-        <w:t>switch (choices) { case choiceValue: statement; break; }</w:t>
+        <w:t xml:space="preserve">if (condition) {….} else if (condition) {……} else </w:t>
+      </w:r>
+      <w:proofErr w:type="gramStart"/>
+      <w:r>
+        <w:rPr>
+          <w:sz w:val="24"/>
+          <w:szCs w:val="24"/>
+        </w:rPr>
+        <w:t>{ …</w:t>
+      </w:r>
+      <w:proofErr w:type="gramEnd"/>
+      <w:r>
+        <w:rPr>
+          <w:sz w:val="24"/>
+          <w:szCs w:val="24"/>
+        </w:rPr>
+        <w:t xml:space="preserve">. }  </w:t>
+      </w:r>
+    </w:p>
+    <w:p>
+      <w:pPr>
+        <w:rPr>
+          <w:sz w:val="24"/>
+          <w:szCs w:val="24"/>
+        </w:rPr>
+      </w:pPr>
+      <w:r>
+        <w:rPr>
+          <w:sz w:val="24"/>
+          <w:szCs w:val="24"/>
+        </w:rPr>
+        <w:t xml:space="preserve">switch (choices) </w:t>
+      </w:r>
+      <w:proofErr w:type="gramStart"/>
+      <w:r>
+        <w:rPr>
+          <w:sz w:val="24"/>
+          <w:szCs w:val="24"/>
+        </w:rPr>
+        <w:t>{ case</w:t>
+      </w:r>
+      <w:proofErr w:type="gramEnd"/>
+      <w:r>
+        <w:rPr>
+          <w:sz w:val="24"/>
+          <w:szCs w:val="24"/>
+        </w:rPr>
+        <w:t xml:space="preserve"> </w:t>
+      </w:r>
+      <w:proofErr w:type="spellStart"/>
+      <w:r>
+        <w:rPr>
+          <w:sz w:val="24"/>
+          <w:szCs w:val="24"/>
+        </w:rPr>
+        <w:t>choiceValue</w:t>
+      </w:r>
+      <w:proofErr w:type="spellEnd"/>
+      <w:r>
+        <w:rPr>
+          <w:sz w:val="24"/>
+          <w:szCs w:val="24"/>
+        </w:rPr>
+        <w:t>: statement; break; }</w:t>
       </w:r>
     </w:p>
     <w:p>
@@ -1038,7 +1209,87 @@
           <w:sz w:val="24"/>
           <w:szCs w:val="24"/>
         </w:rPr>
-        <w:t xml:space="preserve"> It is used to work with collection of characters, it provides methods like length(), concat(), toUpperCase(), toLowerCase(), charAt(), split() and so on.</w:t>
+        <w:t xml:space="preserve"> It is used to work with collection of characters, it provides methods like </w:t>
+      </w:r>
+      <w:proofErr w:type="gramStart"/>
+      <w:r>
+        <w:rPr>
+          <w:sz w:val="24"/>
+          <w:szCs w:val="24"/>
+        </w:rPr>
+        <w:t>length(</w:t>
+      </w:r>
+      <w:proofErr w:type="gramEnd"/>
+      <w:r>
+        <w:rPr>
+          <w:sz w:val="24"/>
+          <w:szCs w:val="24"/>
+        </w:rPr>
+        <w:t xml:space="preserve">), </w:t>
+      </w:r>
+      <w:proofErr w:type="spellStart"/>
+      <w:r>
+        <w:rPr>
+          <w:sz w:val="24"/>
+          <w:szCs w:val="24"/>
+        </w:rPr>
+        <w:t>concat</w:t>
+      </w:r>
+      <w:proofErr w:type="spellEnd"/>
+      <w:r>
+        <w:rPr>
+          <w:sz w:val="24"/>
+          <w:szCs w:val="24"/>
+        </w:rPr>
+        <w:t xml:space="preserve">(), </w:t>
+      </w:r>
+      <w:proofErr w:type="spellStart"/>
+      <w:r>
+        <w:rPr>
+          <w:sz w:val="24"/>
+          <w:szCs w:val="24"/>
+        </w:rPr>
+        <w:t>toUpperCase</w:t>
+      </w:r>
+      <w:proofErr w:type="spellEnd"/>
+      <w:r>
+        <w:rPr>
+          <w:sz w:val="24"/>
+          <w:szCs w:val="24"/>
+        </w:rPr>
+        <w:t xml:space="preserve">(), </w:t>
+      </w:r>
+      <w:proofErr w:type="spellStart"/>
+      <w:r>
+        <w:rPr>
+          <w:sz w:val="24"/>
+          <w:szCs w:val="24"/>
+        </w:rPr>
+        <w:t>toLowerCase</w:t>
+      </w:r>
+      <w:proofErr w:type="spellEnd"/>
+      <w:r>
+        <w:rPr>
+          <w:sz w:val="24"/>
+          <w:szCs w:val="24"/>
+        </w:rPr>
+        <w:t xml:space="preserve">(), </w:t>
+      </w:r>
+      <w:proofErr w:type="spellStart"/>
+      <w:r>
+        <w:rPr>
+          <w:sz w:val="24"/>
+          <w:szCs w:val="24"/>
+        </w:rPr>
+        <w:t>charAt</w:t>
+      </w:r>
+      <w:proofErr w:type="spellEnd"/>
+      <w:r>
+        <w:rPr>
+          <w:sz w:val="24"/>
+          <w:szCs w:val="24"/>
+        </w:rPr>
+        <w:t>(), split() and so on.</w:t>
       </w:r>
     </w:p>
     <w:p>
@@ -1201,7 +1452,23 @@
           <w:sz w:val="24"/>
           <w:szCs w:val="24"/>
         </w:rPr>
-        <w:t xml:space="preserve">public static void add(int x, int y) { </w:t>
+        <w:t xml:space="preserve">public static void </w:t>
+      </w:r>
+      <w:proofErr w:type="gramStart"/>
+      <w:r>
+        <w:rPr>
+          <w:sz w:val="24"/>
+          <w:szCs w:val="24"/>
+        </w:rPr>
+        <w:t>add(</w:t>
+      </w:r>
+      <w:proofErr w:type="gramEnd"/>
+      <w:r>
+        <w:rPr>
+          <w:sz w:val="24"/>
+          <w:szCs w:val="24"/>
+        </w:rPr>
+        <w:t xml:space="preserve">int x, int y) { </w:t>
       </w:r>
       <w:r>
         <w:rPr>
@@ -1217,7 +1484,23 @@
           <w:szCs w:val="24"/>
         </w:rPr>
         <w:br/>
-        <w:t xml:space="preserve">     System.out.println(result);</w:t>
+        <w:t xml:space="preserve">     </w:t>
+      </w:r>
+      <w:proofErr w:type="spellStart"/>
+      <w:r>
+        <w:rPr>
+          <w:sz w:val="24"/>
+          <w:szCs w:val="24"/>
+        </w:rPr>
+        <w:t>System.out.println</w:t>
+      </w:r>
+      <w:proofErr w:type="spellEnd"/>
+      <w:r>
+        <w:rPr>
+          <w:sz w:val="24"/>
+          <w:szCs w:val="24"/>
+        </w:rPr>
+        <w:t>(result);</w:t>
       </w:r>
       <w:r>
         <w:rPr>
@@ -1233,7 +1516,23 @@
           <w:szCs w:val="24"/>
         </w:rPr>
         <w:br/>
-        <w:t xml:space="preserve">public static String sayHi(String name) { </w:t>
+        <w:t xml:space="preserve">public static String </w:t>
+      </w:r>
+      <w:proofErr w:type="spellStart"/>
+      <w:r>
+        <w:rPr>
+          <w:sz w:val="24"/>
+          <w:szCs w:val="24"/>
+        </w:rPr>
+        <w:t>sayHi</w:t>
+      </w:r>
+      <w:proofErr w:type="spellEnd"/>
+      <w:r>
+        <w:rPr>
+          <w:sz w:val="24"/>
+          <w:szCs w:val="24"/>
+        </w:rPr>
+        <w:t xml:space="preserve">(String name) { </w:t>
       </w:r>
       <w:r>
         <w:rPr>
@@ -1257,7 +1556,23 @@
           <w:szCs w:val="24"/>
         </w:rPr>
         <w:br/>
-        <w:t>public static void main(String[] args) {</w:t>
+        <w:t xml:space="preserve">public static void main(String[] </w:t>
+      </w:r>
+      <w:proofErr w:type="spellStart"/>
+      <w:r>
+        <w:rPr>
+          <w:sz w:val="24"/>
+          <w:szCs w:val="24"/>
+        </w:rPr>
+        <w:t>args</w:t>
+      </w:r>
+      <w:proofErr w:type="spellEnd"/>
+      <w:r>
+        <w:rPr>
+          <w:sz w:val="24"/>
+          <w:szCs w:val="24"/>
+        </w:rPr>
+        <w:t>) {</w:t>
       </w:r>
       <w:r>
         <w:rPr>
@@ -1273,7 +1588,23 @@
           <w:szCs w:val="24"/>
         </w:rPr>
         <w:br/>
-        <w:t xml:space="preserve">    String result = sayHi(“Sachin”);</w:t>
+        <w:t xml:space="preserve">    String result = </w:t>
+      </w:r>
+      <w:proofErr w:type="spellStart"/>
+      <w:r>
+        <w:rPr>
+          <w:sz w:val="24"/>
+          <w:szCs w:val="24"/>
+        </w:rPr>
+        <w:t>sayHi</w:t>
+      </w:r>
+      <w:proofErr w:type="spellEnd"/>
+      <w:r>
+        <w:rPr>
+          <w:sz w:val="24"/>
+          <w:szCs w:val="24"/>
+        </w:rPr>
+        <w:t>(“Sachin”);</w:t>
       </w:r>
       <w:r>
         <w:rPr>
@@ -1327,7 +1658,23 @@
           <w:sz w:val="24"/>
           <w:szCs w:val="24"/>
         </w:rPr>
-        <w:t>Object is a real world entity which is an instance created from the class, it will have initialized properties &amp; methods</w:t>
+        <w:t xml:space="preserve">Object is a </w:t>
+      </w:r>
+      <w:proofErr w:type="gramStart"/>
+      <w:r>
+        <w:rPr>
+          <w:sz w:val="24"/>
+          <w:szCs w:val="24"/>
+        </w:rPr>
+        <w:t>real world</w:t>
+      </w:r>
+      <w:proofErr w:type="gramEnd"/>
+      <w:r>
+        <w:rPr>
+          <w:sz w:val="24"/>
+          <w:szCs w:val="24"/>
+        </w:rPr>
+        <w:t xml:space="preserve"> entity which is an instance created from the class, it will have initialized properties &amp; methods</w:t>
       </w:r>
     </w:p>
     <w:p>
@@ -1379,7 +1726,23 @@
           <w:sz w:val="24"/>
           <w:szCs w:val="24"/>
         </w:rPr>
-        <w:t>When you want to call constructor of same class use ‘this(args)’ keyword</w:t>
+        <w:t>When you want to call constructor of same class use ‘this(</w:t>
+      </w:r>
+      <w:proofErr w:type="spellStart"/>
+      <w:r>
+        <w:rPr>
+          <w:sz w:val="24"/>
+          <w:szCs w:val="24"/>
+        </w:rPr>
+        <w:t>args</w:t>
+      </w:r>
+      <w:proofErr w:type="spellEnd"/>
+      <w:r>
+        <w:rPr>
+          <w:sz w:val="24"/>
+          <w:szCs w:val="24"/>
+        </w:rPr>
+        <w:t>)’ keyword</w:t>
       </w:r>
     </w:p>
     <w:p>
@@ -1399,7 +1762,23 @@
           <w:sz w:val="24"/>
           <w:szCs w:val="24"/>
         </w:rPr>
-        <w:t>When you want to call super-class constructor then use ‘super(args)’ keyword</w:t>
+        <w:t>When you want to call super-class constructor then use ‘super(</w:t>
+      </w:r>
+      <w:proofErr w:type="spellStart"/>
+      <w:r>
+        <w:rPr>
+          <w:sz w:val="24"/>
+          <w:szCs w:val="24"/>
+        </w:rPr>
+        <w:t>args</w:t>
+      </w:r>
+      <w:proofErr w:type="spellEnd"/>
+      <w:r>
+        <w:rPr>
+          <w:sz w:val="24"/>
+          <w:szCs w:val="24"/>
+        </w:rPr>
+        <w:t>)’ keyword</w:t>
       </w:r>
     </w:p>
     <w:p>
@@ -1422,22 +1801,54 @@
           <w:sz w:val="24"/>
           <w:szCs w:val="24"/>
         </w:rPr>
-        <w:t xml:space="preserve"> call to this() or super() should always be the first line of the constructor</w:t>
-      </w:r>
-    </w:p>
-    <w:p>
-      <w:pPr>
-        <w:rPr>
-          <w:sz w:val="24"/>
-          <w:szCs w:val="24"/>
-        </w:rPr>
-      </w:pPr>
-      <w:r>
-        <w:rPr>
-          <w:sz w:val="24"/>
-          <w:szCs w:val="24"/>
-        </w:rPr>
-        <w:t>class A() {</w:t>
+        <w:t xml:space="preserve"> call to </w:t>
+      </w:r>
+      <w:proofErr w:type="gramStart"/>
+      <w:r>
+        <w:rPr>
+          <w:sz w:val="24"/>
+          <w:szCs w:val="24"/>
+        </w:rPr>
+        <w:t>this(</w:t>
+      </w:r>
+      <w:proofErr w:type="gramEnd"/>
+      <w:r>
+        <w:rPr>
+          <w:sz w:val="24"/>
+          <w:szCs w:val="24"/>
+        </w:rPr>
+        <w:t>) or super() should always be the first line of the constructor</w:t>
+      </w:r>
+    </w:p>
+    <w:p>
+      <w:pPr>
+        <w:rPr>
+          <w:sz w:val="24"/>
+          <w:szCs w:val="24"/>
+        </w:rPr>
+      </w:pPr>
+      <w:r>
+        <w:rPr>
+          <w:sz w:val="24"/>
+          <w:szCs w:val="24"/>
+        </w:rPr>
+        <w:t xml:space="preserve">class </w:t>
+      </w:r>
+      <w:proofErr w:type="gramStart"/>
+      <w:r>
+        <w:rPr>
+          <w:sz w:val="24"/>
+          <w:szCs w:val="24"/>
+        </w:rPr>
+        <w:t>A(</w:t>
+      </w:r>
+      <w:proofErr w:type="gramEnd"/>
+      <w:r>
+        <w:rPr>
+          <w:sz w:val="24"/>
+          <w:szCs w:val="24"/>
+        </w:rPr>
+        <w:t>) {</w:t>
       </w:r>
       <w:r>
         <w:rPr>
@@ -1588,12 +1999,21 @@
           <w:szCs w:val="24"/>
         </w:rPr>
       </w:pPr>
-      <w:r>
-        <w:rPr>
-          <w:sz w:val="24"/>
-          <w:szCs w:val="24"/>
-        </w:rPr>
-        <w:t xml:space="preserve">for(type t : collection) { </w:t>
+      <w:proofErr w:type="gramStart"/>
+      <w:r>
+        <w:rPr>
+          <w:sz w:val="24"/>
+          <w:szCs w:val="24"/>
+        </w:rPr>
+        <w:t>for(</w:t>
+      </w:r>
+      <w:proofErr w:type="gramEnd"/>
+      <w:r>
+        <w:rPr>
+          <w:sz w:val="24"/>
+          <w:szCs w:val="24"/>
+        </w:rPr>
+        <w:t xml:space="preserve">type t : collection) { </w:t>
       </w:r>
       <w:r>
         <w:rPr>
@@ -1623,22 +2043,63 @@
           <w:sz w:val="24"/>
           <w:szCs w:val="24"/>
         </w:rPr>
-        <w:t>int arr = {…}</w:t>
-      </w:r>
-    </w:p>
-    <w:p>
-      <w:pPr>
-        <w:rPr>
-          <w:sz w:val="24"/>
-          <w:szCs w:val="24"/>
-        </w:rPr>
-      </w:pPr>
-      <w:r>
-        <w:rPr>
-          <w:sz w:val="24"/>
-          <w:szCs w:val="24"/>
-        </w:rPr>
-        <w:t xml:space="preserve">for(int x : arr) { </w:t>
+        <w:t xml:space="preserve">int </w:t>
+      </w:r>
+      <w:proofErr w:type="spellStart"/>
+      <w:r>
+        <w:rPr>
+          <w:sz w:val="24"/>
+          <w:szCs w:val="24"/>
+        </w:rPr>
+        <w:t>arr</w:t>
+      </w:r>
+      <w:proofErr w:type="spellEnd"/>
+      <w:r>
+        <w:rPr>
+          <w:sz w:val="24"/>
+          <w:szCs w:val="24"/>
+        </w:rPr>
+        <w:t xml:space="preserve"> = {…}</w:t>
+      </w:r>
+    </w:p>
+    <w:p>
+      <w:pPr>
+        <w:rPr>
+          <w:sz w:val="24"/>
+          <w:szCs w:val="24"/>
+        </w:rPr>
+      </w:pPr>
+      <w:proofErr w:type="gramStart"/>
+      <w:r>
+        <w:rPr>
+          <w:sz w:val="24"/>
+          <w:szCs w:val="24"/>
+        </w:rPr>
+        <w:t>for(</w:t>
+      </w:r>
+      <w:proofErr w:type="gramEnd"/>
+      <w:r>
+        <w:rPr>
+          <w:sz w:val="24"/>
+          <w:szCs w:val="24"/>
+        </w:rPr>
+        <w:t xml:space="preserve">int x : </w:t>
+      </w:r>
+      <w:proofErr w:type="spellStart"/>
+      <w:r>
+        <w:rPr>
+          <w:sz w:val="24"/>
+          <w:szCs w:val="24"/>
+        </w:rPr>
+        <w:t>arr</w:t>
+      </w:r>
+      <w:proofErr w:type="spellEnd"/>
+      <w:r>
+        <w:rPr>
+          <w:sz w:val="24"/>
+          <w:szCs w:val="24"/>
+        </w:rPr>
+        <w:t xml:space="preserve">) { </w:t>
       </w:r>
       <w:r>
         <w:rPr>
@@ -1646,7 +2107,39 @@
           <w:szCs w:val="24"/>
         </w:rPr>
         <w:br/>
-        <w:t xml:space="preserve">  instead of arr[i] you can use ‘x’</w:t>
+        <w:t xml:space="preserve">  instead of </w:t>
+      </w:r>
+      <w:proofErr w:type="spellStart"/>
+      <w:r>
+        <w:rPr>
+          <w:sz w:val="24"/>
+          <w:szCs w:val="24"/>
+        </w:rPr>
+        <w:t>arr</w:t>
+      </w:r>
+      <w:proofErr w:type="spellEnd"/>
+      <w:r>
+        <w:rPr>
+          <w:sz w:val="24"/>
+          <w:szCs w:val="24"/>
+        </w:rPr>
+        <w:t>[</w:t>
+      </w:r>
+      <w:proofErr w:type="spellStart"/>
+      <w:r>
+        <w:rPr>
+          <w:sz w:val="24"/>
+          <w:szCs w:val="24"/>
+        </w:rPr>
+        <w:t>i</w:t>
+      </w:r>
+      <w:proofErr w:type="spellEnd"/>
+      <w:r>
+        <w:rPr>
+          <w:sz w:val="24"/>
+          <w:szCs w:val="24"/>
+        </w:rPr>
+        <w:t>] you can use ‘x’</w:t>
       </w:r>
       <w:r>
         <w:rPr>
@@ -1664,27 +2157,45 @@
           <w:szCs w:val="24"/>
         </w:rPr>
       </w:pPr>
-      <w:r>
-        <w:rPr>
-          <w:sz w:val="24"/>
-          <w:szCs w:val="24"/>
-        </w:rPr>
-        <w:t xml:space="preserve">User[] users = …. </w:t>
-      </w:r>
-    </w:p>
-    <w:p>
-      <w:pPr>
-        <w:rPr>
-          <w:sz w:val="24"/>
-          <w:szCs w:val="24"/>
-        </w:rPr>
-      </w:pPr>
-      <w:r>
-        <w:rPr>
-          <w:sz w:val="24"/>
-          <w:szCs w:val="24"/>
-        </w:rPr>
-        <w:t xml:space="preserve">for(User u : users) { </w:t>
+      <w:proofErr w:type="gramStart"/>
+      <w:r>
+        <w:rPr>
+          <w:sz w:val="24"/>
+          <w:szCs w:val="24"/>
+        </w:rPr>
+        <w:t>User[</w:t>
+      </w:r>
+      <w:proofErr w:type="gramEnd"/>
+      <w:r>
+        <w:rPr>
+          <w:sz w:val="24"/>
+          <w:szCs w:val="24"/>
+        </w:rPr>
+        <w:t xml:space="preserve">] users = …. </w:t>
+      </w:r>
+    </w:p>
+    <w:p>
+      <w:pPr>
+        <w:rPr>
+          <w:sz w:val="24"/>
+          <w:szCs w:val="24"/>
+        </w:rPr>
+      </w:pPr>
+      <w:proofErr w:type="gramStart"/>
+      <w:r>
+        <w:rPr>
+          <w:sz w:val="24"/>
+          <w:szCs w:val="24"/>
+        </w:rPr>
+        <w:t>for(</w:t>
+      </w:r>
+      <w:proofErr w:type="gramEnd"/>
+      <w:r>
+        <w:rPr>
+          <w:sz w:val="24"/>
+          <w:szCs w:val="24"/>
+        </w:rPr>
+        <w:t xml:space="preserve">User u : users) { </w:t>
       </w:r>
       <w:r>
         <w:rPr>
@@ -1692,7 +2203,23 @@
           <w:szCs w:val="24"/>
         </w:rPr>
         <w:br/>
-        <w:t xml:space="preserve">   instead of users[i] you can use ‘u’</w:t>
+        <w:t xml:space="preserve">   instead of users[</w:t>
+      </w:r>
+      <w:proofErr w:type="spellStart"/>
+      <w:r>
+        <w:rPr>
+          <w:sz w:val="24"/>
+          <w:szCs w:val="24"/>
+        </w:rPr>
+        <w:t>i</w:t>
+      </w:r>
+      <w:proofErr w:type="spellEnd"/>
+      <w:r>
+        <w:rPr>
+          <w:sz w:val="24"/>
+          <w:szCs w:val="24"/>
+        </w:rPr>
+        <w:t>] you can use ‘u’</w:t>
       </w:r>
       <w:r>
         <w:rPr>
@@ -1977,7 +2504,39 @@
           <w:sz w:val="24"/>
           <w:szCs w:val="24"/>
         </w:rPr>
-        <w:t>Process of acquiring properties &amp; behaviours of a class from another class, you use extends to achieve inheritance, then use super() to call the constructor of parent class from sub-class constructor, you can also use super(args) when you want to call argument constructor of the parent class</w:t>
+        <w:t xml:space="preserve">Process of acquiring properties &amp; behaviours of a class from another class, you use extends to achieve inheritance, then use </w:t>
+      </w:r>
+      <w:proofErr w:type="gramStart"/>
+      <w:r>
+        <w:rPr>
+          <w:sz w:val="24"/>
+          <w:szCs w:val="24"/>
+        </w:rPr>
+        <w:t>super(</w:t>
+      </w:r>
+      <w:proofErr w:type="gramEnd"/>
+      <w:r>
+        <w:rPr>
+          <w:sz w:val="24"/>
+          <w:szCs w:val="24"/>
+        </w:rPr>
+        <w:t>) to call the constructor of parent class from sub-class constructor, you can also use super(</w:t>
+      </w:r>
+      <w:proofErr w:type="spellStart"/>
+      <w:r>
+        <w:rPr>
+          <w:sz w:val="24"/>
+          <w:szCs w:val="24"/>
+        </w:rPr>
+        <w:t>args</w:t>
+      </w:r>
+      <w:proofErr w:type="spellEnd"/>
+      <w:r>
+        <w:rPr>
+          <w:sz w:val="24"/>
+          <w:szCs w:val="24"/>
+        </w:rPr>
+        <w:t>) when you want to call argument constructor of the parent class</w:t>
       </w:r>
     </w:p>
     <w:p>
@@ -2000,7 +2559,23 @@
           <w:sz w:val="24"/>
           <w:szCs w:val="24"/>
         </w:rPr>
-        <w:t xml:space="preserve"> super() must always be in the first line of the constructor </w:t>
+        <w:t xml:space="preserve"> </w:t>
+      </w:r>
+      <w:proofErr w:type="gramStart"/>
+      <w:r>
+        <w:rPr>
+          <w:sz w:val="24"/>
+          <w:szCs w:val="24"/>
+        </w:rPr>
+        <w:t>super(</w:t>
+      </w:r>
+      <w:proofErr w:type="gramEnd"/>
+      <w:r>
+        <w:rPr>
+          <w:sz w:val="24"/>
+          <w:szCs w:val="24"/>
+        </w:rPr>
+        <w:t xml:space="preserve">) must always be in the first line of the constructor </w:t>
       </w:r>
     </w:p>
     <w:p>
@@ -2023,7 +2598,39 @@
           <w:sz w:val="24"/>
           <w:szCs w:val="24"/>
         </w:rPr>
-        <w:t xml:space="preserve"> this() can also be in the first line, but when you use this() or this(args) it calls constructor of the same class</w:t>
+        <w:t xml:space="preserve"> </w:t>
+      </w:r>
+      <w:proofErr w:type="gramStart"/>
+      <w:r>
+        <w:rPr>
+          <w:sz w:val="24"/>
+          <w:szCs w:val="24"/>
+        </w:rPr>
+        <w:t>this(</w:t>
+      </w:r>
+      <w:proofErr w:type="gramEnd"/>
+      <w:r>
+        <w:rPr>
+          <w:sz w:val="24"/>
+          <w:szCs w:val="24"/>
+        </w:rPr>
+        <w:t>) can also be in the first line, but when you use this() or this(</w:t>
+      </w:r>
+      <w:proofErr w:type="spellStart"/>
+      <w:r>
+        <w:rPr>
+          <w:sz w:val="24"/>
+          <w:szCs w:val="24"/>
+        </w:rPr>
+        <w:t>args</w:t>
+      </w:r>
+      <w:proofErr w:type="spellEnd"/>
+      <w:r>
+        <w:rPr>
+          <w:sz w:val="24"/>
+          <w:szCs w:val="24"/>
+        </w:rPr>
+        <w:t>) it calls constructor of the same class</w:t>
       </w:r>
       <w:r>
         <w:rPr>
@@ -2037,7 +2644,23 @@
           <w:sz w:val="24"/>
           <w:szCs w:val="24"/>
         </w:rPr>
-        <w:t>/this(args)</w:t>
+        <w:t>/this(</w:t>
+      </w:r>
+      <w:proofErr w:type="spellStart"/>
+      <w:r>
+        <w:rPr>
+          <w:sz w:val="24"/>
+          <w:szCs w:val="24"/>
+        </w:rPr>
+        <w:t>args</w:t>
+      </w:r>
+      <w:proofErr w:type="spellEnd"/>
+      <w:r>
+        <w:rPr>
+          <w:sz w:val="24"/>
+          <w:szCs w:val="24"/>
+        </w:rPr>
+        <w:t>)</w:t>
       </w:r>
       <w:r>
         <w:rPr>
@@ -2177,7 +2800,23 @@
           <w:szCs w:val="24"/>
         </w:rPr>
         <w:br/>
-        <w:t>p1 = new Person(…);</w:t>
+        <w:t xml:space="preserve">p1 = new </w:t>
+      </w:r>
+      <w:proofErr w:type="gramStart"/>
+      <w:r>
+        <w:rPr>
+          <w:sz w:val="24"/>
+          <w:szCs w:val="24"/>
+        </w:rPr>
+        <w:t>Person(</w:t>
+      </w:r>
+      <w:proofErr w:type="gramEnd"/>
+      <w:r>
+        <w:rPr>
+          <w:sz w:val="24"/>
+          <w:szCs w:val="24"/>
+        </w:rPr>
+        <w:t>…);</w:t>
       </w:r>
       <w:r>
         <w:rPr>
@@ -2231,7 +2870,23 @@
           <w:sz w:val="24"/>
           <w:szCs w:val="24"/>
         </w:rPr>
-        <w:t>p1.setName(..); // valid</w:t>
+        <w:t>p</w:t>
+      </w:r>
+      <w:proofErr w:type="gramStart"/>
+      <w:r>
+        <w:rPr>
+          <w:sz w:val="24"/>
+          <w:szCs w:val="24"/>
+        </w:rPr>
+        <w:t>1.setName</w:t>
+      </w:r>
+      <w:proofErr w:type="gramEnd"/>
+      <w:r>
+        <w:rPr>
+          <w:sz w:val="24"/>
+          <w:szCs w:val="24"/>
+        </w:rPr>
+        <w:t>(..); // valid</w:t>
       </w:r>
       <w:r>
         <w:rPr>
@@ -2684,7 +3339,23 @@
           <w:sz w:val="24"/>
           <w:szCs w:val="24"/>
         </w:rPr>
-        <w:t>It is used to separate presentation logics, navigation logics &amp; model logics in the application so that it can be easily maintained in the large scale applications, each layers are complete</w:t>
+        <w:t xml:space="preserve">It is used to separate presentation logics, navigation logics &amp; model logics in the application so that it can be easily maintained in the </w:t>
+      </w:r>
+      <w:proofErr w:type="gramStart"/>
+      <w:r>
+        <w:rPr>
+          <w:sz w:val="24"/>
+          <w:szCs w:val="24"/>
+        </w:rPr>
+        <w:t>large scale</w:t>
+      </w:r>
+      <w:proofErr w:type="gramEnd"/>
+      <w:r>
+        <w:rPr>
+          <w:sz w:val="24"/>
+          <w:szCs w:val="24"/>
+        </w:rPr>
+        <w:t xml:space="preserve"> applications, each layers are complete</w:t>
       </w:r>
       <w:r>
         <w:rPr>
@@ -2727,7 +3398,23 @@
           <w:sz w:val="24"/>
           <w:szCs w:val="24"/>
         </w:rPr>
-        <w:t>Layered architectures makes your code more reusable especially Model layer</w:t>
+        <w:t xml:space="preserve">Layered architectures </w:t>
+      </w:r>
+      <w:proofErr w:type="gramStart"/>
+      <w:r>
+        <w:rPr>
+          <w:sz w:val="24"/>
+          <w:szCs w:val="24"/>
+        </w:rPr>
+        <w:t>makes</w:t>
+      </w:r>
+      <w:proofErr w:type="gramEnd"/>
+      <w:r>
+        <w:rPr>
+          <w:sz w:val="24"/>
+          <w:szCs w:val="24"/>
+        </w:rPr>
+        <w:t xml:space="preserve"> your code more reusable especially Model layer</w:t>
       </w:r>
       <w:r>
         <w:rPr>
@@ -2810,7 +3497,23 @@
           <w:sz w:val="24"/>
           <w:szCs w:val="24"/>
         </w:rPr>
-        <w:t>Using model layer class as a reference &amp; creating the object, it makes code tightly couple because if the model layer class changes then controller code should also be changed, if the controller is doing the same task then it doesn’t need to change its code if the implementations for such tasks are changing.</w:t>
+        <w:t xml:space="preserve">Using model layer class as a reference &amp; creating the object, it makes code tightly couple because if the model layer class </w:t>
+      </w:r>
+      <w:proofErr w:type="gramStart"/>
+      <w:r>
+        <w:rPr>
+          <w:sz w:val="24"/>
+          <w:szCs w:val="24"/>
+        </w:rPr>
+        <w:t>changes</w:t>
+      </w:r>
+      <w:proofErr w:type="gramEnd"/>
+      <w:r>
+        <w:rPr>
+          <w:sz w:val="24"/>
+          <w:szCs w:val="24"/>
+        </w:rPr>
+        <w:t xml:space="preserve"> then controller code should also be changed, if the controller is doing the same task then it doesn’t need to change its code if the implementations for such tasks are changing.</w:t>
       </w:r>
     </w:p>
     <w:p>
@@ -2836,12 +3539,53 @@
           <w:szCs w:val="24"/>
         </w:rPr>
       </w:pPr>
-      <w:r>
-        <w:rPr>
-          <w:sz w:val="24"/>
-          <w:szCs w:val="24"/>
-        </w:rPr>
-        <w:t>OracleDb db = new OralceDb();</w:t>
+      <w:proofErr w:type="spellStart"/>
+      <w:r>
+        <w:rPr>
+          <w:sz w:val="24"/>
+          <w:szCs w:val="24"/>
+        </w:rPr>
+        <w:t>OracleDb</w:t>
+      </w:r>
+      <w:proofErr w:type="spellEnd"/>
+      <w:r>
+        <w:rPr>
+          <w:sz w:val="24"/>
+          <w:szCs w:val="24"/>
+        </w:rPr>
+        <w:t xml:space="preserve"> </w:t>
+      </w:r>
+      <w:proofErr w:type="spellStart"/>
+      <w:r>
+        <w:rPr>
+          <w:sz w:val="24"/>
+          <w:szCs w:val="24"/>
+        </w:rPr>
+        <w:t>db</w:t>
+      </w:r>
+      <w:proofErr w:type="spellEnd"/>
+      <w:r>
+        <w:rPr>
+          <w:sz w:val="24"/>
+          <w:szCs w:val="24"/>
+        </w:rPr>
+        <w:t xml:space="preserve"> = new </w:t>
+      </w:r>
+      <w:proofErr w:type="spellStart"/>
+      <w:r>
+        <w:rPr>
+          <w:sz w:val="24"/>
+          <w:szCs w:val="24"/>
+        </w:rPr>
+        <w:t>OralceDb</w:t>
+      </w:r>
+      <w:proofErr w:type="spellEnd"/>
+      <w:r>
+        <w:rPr>
+          <w:sz w:val="24"/>
+          <w:szCs w:val="24"/>
+        </w:rPr>
+        <w:t>();</w:t>
       </w:r>
       <w:r>
         <w:rPr>
@@ -2849,7 +3593,56 @@
           <w:szCs w:val="24"/>
         </w:rPr>
         <w:br/>
-        <w:t>db.save(); db.find(); db.modify()</w:t>
+      </w:r>
+      <w:proofErr w:type="spellStart"/>
+      <w:proofErr w:type="gramStart"/>
+      <w:r>
+        <w:rPr>
+          <w:sz w:val="24"/>
+          <w:szCs w:val="24"/>
+        </w:rPr>
+        <w:t>db.save</w:t>
+      </w:r>
+      <w:proofErr w:type="spellEnd"/>
+      <w:proofErr w:type="gramEnd"/>
+      <w:r>
+        <w:rPr>
+          <w:sz w:val="24"/>
+          <w:szCs w:val="24"/>
+        </w:rPr>
+        <w:t xml:space="preserve">(); </w:t>
+      </w:r>
+      <w:proofErr w:type="spellStart"/>
+      <w:r>
+        <w:rPr>
+          <w:sz w:val="24"/>
+          <w:szCs w:val="24"/>
+        </w:rPr>
+        <w:t>db.find</w:t>
+      </w:r>
+      <w:proofErr w:type="spellEnd"/>
+      <w:r>
+        <w:rPr>
+          <w:sz w:val="24"/>
+          <w:szCs w:val="24"/>
+        </w:rPr>
+        <w:t xml:space="preserve">(); </w:t>
+      </w:r>
+      <w:proofErr w:type="spellStart"/>
+      <w:r>
+        <w:rPr>
+          <w:sz w:val="24"/>
+          <w:szCs w:val="24"/>
+        </w:rPr>
+        <w:t>db.modify</w:t>
+      </w:r>
+      <w:proofErr w:type="spellEnd"/>
+      <w:r>
+        <w:rPr>
+          <w:sz w:val="24"/>
+          <w:szCs w:val="24"/>
+        </w:rPr>
+        <w:t>()</w:t>
       </w:r>
     </w:p>
     <w:p>
@@ -2871,7 +3664,23 @@
           <w:sz w:val="24"/>
           <w:szCs w:val="24"/>
         </w:rPr>
-        <w:t xml:space="preserve"> and also the new implementation is not forced to implement same methods of OracleDb, hence we need to have an interface</w:t>
+        <w:t xml:space="preserve"> and also the new implementation is not forced to implement same methods of </w:t>
+      </w:r>
+      <w:proofErr w:type="spellStart"/>
+      <w:r>
+        <w:rPr>
+          <w:sz w:val="24"/>
+          <w:szCs w:val="24"/>
+        </w:rPr>
+        <w:t>OracleDb</w:t>
+      </w:r>
+      <w:proofErr w:type="spellEnd"/>
+      <w:r>
+        <w:rPr>
+          <w:sz w:val="24"/>
+          <w:szCs w:val="24"/>
+        </w:rPr>
+        <w:t>, hence we need to have an interface</w:t>
       </w:r>
     </w:p>
     <w:p>
@@ -2902,7 +3711,23 @@
           <w:sz w:val="24"/>
           <w:szCs w:val="24"/>
         </w:rPr>
-        <w:t>interface DB { save();  find();  modify(); }</w:t>
+        <w:t xml:space="preserve">interface DB </w:t>
+      </w:r>
+      <w:proofErr w:type="gramStart"/>
+      <w:r>
+        <w:rPr>
+          <w:sz w:val="24"/>
+          <w:szCs w:val="24"/>
+        </w:rPr>
+        <w:t>{ save</w:t>
+      </w:r>
+      <w:proofErr w:type="gramEnd"/>
+      <w:r>
+        <w:rPr>
+          <w:sz w:val="24"/>
+          <w:szCs w:val="24"/>
+        </w:rPr>
+        <w:t>();  find();  modify(); }</w:t>
       </w:r>
     </w:p>
     <w:p>
@@ -2932,22 +3757,86 @@
           <w:sz w:val="24"/>
           <w:szCs w:val="24"/>
         </w:rPr>
-        <w:t>class OracleDB implements DB { /* implement all methods */ }</w:t>
-      </w:r>
-    </w:p>
-    <w:p>
-      <w:pPr>
-        <w:rPr>
-          <w:sz w:val="24"/>
-          <w:szCs w:val="24"/>
-        </w:rPr>
-      </w:pPr>
-      <w:r>
-        <w:rPr>
-          <w:sz w:val="24"/>
-          <w:szCs w:val="24"/>
-        </w:rPr>
-        <w:t>class MySqlDB implements DB { /* implement all methods */ }</w:t>
+        <w:t xml:space="preserve">class </w:t>
+      </w:r>
+      <w:proofErr w:type="spellStart"/>
+      <w:r>
+        <w:rPr>
+          <w:sz w:val="24"/>
+          <w:szCs w:val="24"/>
+        </w:rPr>
+        <w:t>OracleDB</w:t>
+      </w:r>
+      <w:proofErr w:type="spellEnd"/>
+      <w:r>
+        <w:rPr>
+          <w:sz w:val="24"/>
+          <w:szCs w:val="24"/>
+        </w:rPr>
+        <w:t xml:space="preserve"> implements DB </w:t>
+      </w:r>
+      <w:proofErr w:type="gramStart"/>
+      <w:r>
+        <w:rPr>
+          <w:sz w:val="24"/>
+          <w:szCs w:val="24"/>
+        </w:rPr>
+        <w:t>{ /</w:t>
+      </w:r>
+      <w:proofErr w:type="gramEnd"/>
+      <w:r>
+        <w:rPr>
+          <w:sz w:val="24"/>
+          <w:szCs w:val="24"/>
+        </w:rPr>
+        <w:t>* implement all methods */ }</w:t>
+      </w:r>
+    </w:p>
+    <w:p>
+      <w:pPr>
+        <w:rPr>
+          <w:sz w:val="24"/>
+          <w:szCs w:val="24"/>
+        </w:rPr>
+      </w:pPr>
+      <w:r>
+        <w:rPr>
+          <w:sz w:val="24"/>
+          <w:szCs w:val="24"/>
+        </w:rPr>
+        <w:t xml:space="preserve">class </w:t>
+      </w:r>
+      <w:proofErr w:type="spellStart"/>
+      <w:r>
+        <w:rPr>
+          <w:sz w:val="24"/>
+          <w:szCs w:val="24"/>
+        </w:rPr>
+        <w:t>MySqlDB</w:t>
+      </w:r>
+      <w:proofErr w:type="spellEnd"/>
+      <w:r>
+        <w:rPr>
+          <w:sz w:val="24"/>
+          <w:szCs w:val="24"/>
+        </w:rPr>
+        <w:t xml:space="preserve"> implements DB </w:t>
+      </w:r>
+      <w:proofErr w:type="gramStart"/>
+      <w:r>
+        <w:rPr>
+          <w:sz w:val="24"/>
+          <w:szCs w:val="24"/>
+        </w:rPr>
+        <w:t>{ /</w:t>
+      </w:r>
+      <w:proofErr w:type="gramEnd"/>
+      <w:r>
+        <w:rPr>
+          <w:sz w:val="24"/>
+          <w:szCs w:val="24"/>
+        </w:rPr>
+        <w:t>* implement all methods */ }</w:t>
       </w:r>
     </w:p>
     <w:p>
@@ -2978,7 +3867,48 @@
           <w:sz w:val="24"/>
           <w:szCs w:val="24"/>
         </w:rPr>
-        <w:t xml:space="preserve">DB db = new OracleDB(); </w:t>
+        <w:t xml:space="preserve">DB </w:t>
+      </w:r>
+      <w:proofErr w:type="spellStart"/>
+      <w:r>
+        <w:rPr>
+          <w:sz w:val="24"/>
+          <w:szCs w:val="24"/>
+        </w:rPr>
+        <w:t>db</w:t>
+      </w:r>
+      <w:proofErr w:type="spellEnd"/>
+      <w:r>
+        <w:rPr>
+          <w:sz w:val="24"/>
+          <w:szCs w:val="24"/>
+        </w:rPr>
+        <w:t xml:space="preserve"> = new </w:t>
+      </w:r>
+      <w:proofErr w:type="spellStart"/>
+      <w:proofErr w:type="gramStart"/>
+      <w:r>
+        <w:rPr>
+          <w:sz w:val="24"/>
+          <w:szCs w:val="24"/>
+        </w:rPr>
+        <w:t>OracleDB</w:t>
+      </w:r>
+      <w:proofErr w:type="spellEnd"/>
+      <w:r>
+        <w:rPr>
+          <w:sz w:val="24"/>
+          <w:szCs w:val="24"/>
+        </w:rPr>
+        <w:t>(</w:t>
+      </w:r>
+      <w:proofErr w:type="gramEnd"/>
+      <w:r>
+        <w:rPr>
+          <w:sz w:val="24"/>
+          <w:szCs w:val="24"/>
+        </w:rPr>
+        <w:t xml:space="preserve">); </w:t>
       </w:r>
       <w:r>
         <w:rPr>
@@ -2986,22 +3916,126 @@
           <w:szCs w:val="24"/>
         </w:rPr>
         <w:br/>
-        <w:t>db.save(); db.find(); db.modify()</w:t>
-      </w:r>
-    </w:p>
-    <w:p>
-      <w:pPr>
-        <w:rPr>
-          <w:sz w:val="24"/>
-          <w:szCs w:val="24"/>
-        </w:rPr>
-      </w:pPr>
-      <w:r>
-        <w:rPr>
-          <w:sz w:val="24"/>
-          <w:szCs w:val="24"/>
-        </w:rPr>
-        <w:t xml:space="preserve">In this scenario controller code is still modified if the new implementation object needs to be used i..e, DB db = new MySqlDB(); </w:t>
+      </w:r>
+      <w:proofErr w:type="spellStart"/>
+      <w:r>
+        <w:rPr>
+          <w:sz w:val="24"/>
+          <w:szCs w:val="24"/>
+        </w:rPr>
+        <w:t>db.save</w:t>
+      </w:r>
+      <w:proofErr w:type="spellEnd"/>
+      <w:r>
+        <w:rPr>
+          <w:sz w:val="24"/>
+          <w:szCs w:val="24"/>
+        </w:rPr>
+        <w:t xml:space="preserve">(); </w:t>
+      </w:r>
+      <w:proofErr w:type="spellStart"/>
+      <w:r>
+        <w:rPr>
+          <w:sz w:val="24"/>
+          <w:szCs w:val="24"/>
+        </w:rPr>
+        <w:t>db.find</w:t>
+      </w:r>
+      <w:proofErr w:type="spellEnd"/>
+      <w:r>
+        <w:rPr>
+          <w:sz w:val="24"/>
+          <w:szCs w:val="24"/>
+        </w:rPr>
+        <w:t xml:space="preserve">(); </w:t>
+      </w:r>
+      <w:proofErr w:type="spellStart"/>
+      <w:r>
+        <w:rPr>
+          <w:sz w:val="24"/>
+          <w:szCs w:val="24"/>
+        </w:rPr>
+        <w:t>db.modify</w:t>
+      </w:r>
+      <w:proofErr w:type="spellEnd"/>
+      <w:r>
+        <w:rPr>
+          <w:sz w:val="24"/>
+          <w:szCs w:val="24"/>
+        </w:rPr>
+        <w:t>()</w:t>
+      </w:r>
+    </w:p>
+    <w:p>
+      <w:pPr>
+        <w:rPr>
+          <w:sz w:val="24"/>
+          <w:szCs w:val="24"/>
+        </w:rPr>
+      </w:pPr>
+      <w:r>
+        <w:rPr>
+          <w:sz w:val="24"/>
+          <w:szCs w:val="24"/>
+        </w:rPr>
+        <w:t xml:space="preserve">In this scenario controller code is still modified if the new implementation object needs to be used </w:t>
+      </w:r>
+      <w:proofErr w:type="spellStart"/>
+      <w:proofErr w:type="gramStart"/>
+      <w:r>
+        <w:rPr>
+          <w:sz w:val="24"/>
+          <w:szCs w:val="24"/>
+        </w:rPr>
+        <w:t>i</w:t>
+      </w:r>
+      <w:proofErr w:type="spellEnd"/>
+      <w:r>
+        <w:rPr>
+          <w:sz w:val="24"/>
+          <w:szCs w:val="24"/>
+        </w:rPr>
+        <w:t>..e</w:t>
+      </w:r>
+      <w:proofErr w:type="gramEnd"/>
+      <w:r>
+        <w:rPr>
+          <w:sz w:val="24"/>
+          <w:szCs w:val="24"/>
+        </w:rPr>
+        <w:t xml:space="preserve">, DB </w:t>
+      </w:r>
+      <w:proofErr w:type="spellStart"/>
+      <w:r>
+        <w:rPr>
+          <w:sz w:val="24"/>
+          <w:szCs w:val="24"/>
+        </w:rPr>
+        <w:t>db</w:t>
+      </w:r>
+      <w:proofErr w:type="spellEnd"/>
+      <w:r>
+        <w:rPr>
+          <w:sz w:val="24"/>
+          <w:szCs w:val="24"/>
+        </w:rPr>
+        <w:t xml:space="preserve"> = new </w:t>
+      </w:r>
+      <w:proofErr w:type="spellStart"/>
+      <w:r>
+        <w:rPr>
+          <w:sz w:val="24"/>
+          <w:szCs w:val="24"/>
+        </w:rPr>
+        <w:t>MySqlDB</w:t>
+      </w:r>
+      <w:proofErr w:type="spellEnd"/>
+      <w:r>
+        <w:rPr>
+          <w:sz w:val="24"/>
+          <w:szCs w:val="24"/>
+        </w:rPr>
+        <w:t xml:space="preserve">(); </w:t>
       </w:r>
     </w:p>
     <w:p>
@@ -3115,8 +4149,72 @@
           <w:szCs w:val="24"/>
           <w:highlight w:val="yellow"/>
         </w:rPr>
-        <w:t>Implementing layered architecture with User, UserDao, ObjectFactory, ViewController, UserDaoArrayImpl</w:t>
-      </w:r>
+        <w:t xml:space="preserve">Implementing layered architecture with User, </w:t>
+      </w:r>
+      <w:proofErr w:type="spellStart"/>
+      <w:r>
+        <w:rPr>
+          <w:sz w:val="24"/>
+          <w:szCs w:val="24"/>
+          <w:highlight w:val="yellow"/>
+        </w:rPr>
+        <w:t>UserDao</w:t>
+      </w:r>
+      <w:proofErr w:type="spellEnd"/>
+      <w:r>
+        <w:rPr>
+          <w:sz w:val="24"/>
+          <w:szCs w:val="24"/>
+          <w:highlight w:val="yellow"/>
+        </w:rPr>
+        <w:t xml:space="preserve">, </w:t>
+      </w:r>
+      <w:proofErr w:type="spellStart"/>
+      <w:r>
+        <w:rPr>
+          <w:sz w:val="24"/>
+          <w:szCs w:val="24"/>
+          <w:highlight w:val="yellow"/>
+        </w:rPr>
+        <w:t>ObjectFactory</w:t>
+      </w:r>
+      <w:proofErr w:type="spellEnd"/>
+      <w:r>
+        <w:rPr>
+          <w:sz w:val="24"/>
+          <w:szCs w:val="24"/>
+          <w:highlight w:val="yellow"/>
+        </w:rPr>
+        <w:t xml:space="preserve">, </w:t>
+      </w:r>
+      <w:proofErr w:type="spellStart"/>
+      <w:r>
+        <w:rPr>
+          <w:sz w:val="24"/>
+          <w:szCs w:val="24"/>
+          <w:highlight w:val="yellow"/>
+        </w:rPr>
+        <w:t>ViewController</w:t>
+      </w:r>
+      <w:proofErr w:type="spellEnd"/>
+      <w:r>
+        <w:rPr>
+          <w:sz w:val="24"/>
+          <w:szCs w:val="24"/>
+          <w:highlight w:val="yellow"/>
+        </w:rPr>
+        <w:t xml:space="preserve">, </w:t>
+      </w:r>
+      <w:proofErr w:type="spellStart"/>
+      <w:r>
+        <w:rPr>
+          <w:sz w:val="24"/>
+          <w:szCs w:val="24"/>
+          <w:highlight w:val="yellow"/>
+        </w:rPr>
+        <w:t>UserDaoArrayImpl</w:t>
+      </w:r>
+      <w:proofErr w:type="spellEnd"/>
     </w:p>
     <w:p>
       <w:pPr>
@@ -3150,8 +4248,26 @@
           <w:sz w:val="24"/>
           <w:szCs w:val="24"/>
         </w:rPr>
-        <w:t>User.java   &gt;&gt; com.hsbc.model.beans</w:t>
-      </w:r>
+        <w:t xml:space="preserve">User.java   &gt;&gt; </w:t>
+      </w:r>
+      <w:proofErr w:type="spellStart"/>
+      <w:proofErr w:type="gramStart"/>
+      <w:r>
+        <w:rPr>
+          <w:sz w:val="24"/>
+          <w:szCs w:val="24"/>
+        </w:rPr>
+        <w:t>com.hsbc</w:t>
+      </w:r>
+      <w:proofErr w:type="gramEnd"/>
+      <w:r>
+        <w:rPr>
+          <w:sz w:val="24"/>
+          <w:szCs w:val="24"/>
+        </w:rPr>
+        <w:t>.model.beans</w:t>
+      </w:r>
+      <w:proofErr w:type="spellEnd"/>
     </w:p>
     <w:p>
       <w:pPr>
@@ -3170,8 +4286,17 @@
           <w:sz w:val="24"/>
           <w:szCs w:val="24"/>
         </w:rPr>
-        <w:t>UserDao.java &gt;&gt; com.hsbc.model.dao</w:t>
-      </w:r>
+        <w:t xml:space="preserve">UserDao.java &gt;&gt; </w:t>
+      </w:r>
+      <w:proofErr w:type="spellStart"/>
+      <w:r>
+        <w:rPr>
+          <w:sz w:val="24"/>
+          <w:szCs w:val="24"/>
+        </w:rPr>
+        <w:t>com.hsbc.model.dao</w:t>
+      </w:r>
+      <w:proofErr w:type="spellEnd"/>
     </w:p>
     <w:p>
       <w:pPr>
@@ -3190,8 +4315,17 @@
           <w:sz w:val="24"/>
           <w:szCs w:val="24"/>
         </w:rPr>
-        <w:t>UserDaoArrayImpl.java &gt;&gt; com.hsbc.model.dao</w:t>
-      </w:r>
+        <w:t xml:space="preserve">UserDaoArrayImpl.java &gt;&gt; </w:t>
+      </w:r>
+      <w:proofErr w:type="spellStart"/>
+      <w:r>
+        <w:rPr>
+          <w:sz w:val="24"/>
+          <w:szCs w:val="24"/>
+        </w:rPr>
+        <w:t>com.hsbc.model.dao</w:t>
+      </w:r>
+      <w:proofErr w:type="spellEnd"/>
     </w:p>
     <w:p>
       <w:pPr>
@@ -3210,8 +4344,26 @@
           <w:sz w:val="24"/>
           <w:szCs w:val="24"/>
         </w:rPr>
-        <w:t>ObjectFactory.java &gt;&gt; com.hsbc.utility</w:t>
-      </w:r>
+        <w:t xml:space="preserve">ObjectFactory.java &gt;&gt; </w:t>
+      </w:r>
+      <w:proofErr w:type="spellStart"/>
+      <w:proofErr w:type="gramStart"/>
+      <w:r>
+        <w:rPr>
+          <w:sz w:val="24"/>
+          <w:szCs w:val="24"/>
+        </w:rPr>
+        <w:t>com.hsbc</w:t>
+      </w:r>
+      <w:proofErr w:type="gramEnd"/>
+      <w:r>
+        <w:rPr>
+          <w:sz w:val="24"/>
+          <w:szCs w:val="24"/>
+        </w:rPr>
+        <w:t>.utility</w:t>
+      </w:r>
+      <w:proofErr w:type="spellEnd"/>
     </w:p>
     <w:p>
       <w:pPr>
@@ -3230,8 +4382,26 @@
           <w:sz w:val="24"/>
           <w:szCs w:val="24"/>
         </w:rPr>
-        <w:t>ViewController.java &gt;&gt; com.hsbc.ui</w:t>
-      </w:r>
+        <w:t xml:space="preserve">ViewController.java &gt;&gt; </w:t>
+      </w:r>
+      <w:proofErr w:type="spellStart"/>
+      <w:proofErr w:type="gramStart"/>
+      <w:r>
+        <w:rPr>
+          <w:sz w:val="24"/>
+          <w:szCs w:val="24"/>
+        </w:rPr>
+        <w:t>com.hsbc</w:t>
+      </w:r>
+      <w:proofErr w:type="gramEnd"/>
+      <w:r>
+        <w:rPr>
+          <w:sz w:val="24"/>
+          <w:szCs w:val="24"/>
+        </w:rPr>
+        <w:t>.ui</w:t>
+      </w:r>
+      <w:proofErr w:type="spellEnd"/>
     </w:p>
     <w:p>
       <w:pPr>
@@ -3527,12 +4697,30 @@
           <w:szCs w:val="24"/>
         </w:rPr>
       </w:pPr>
-      <w:r>
-        <w:rPr>
-          <w:sz w:val="24"/>
-          <w:szCs w:val="24"/>
-        </w:rPr>
-        <w:t>toString(): Returns the object properties, but by default returns memory address</w:t>
+      <w:proofErr w:type="spellStart"/>
+      <w:proofErr w:type="gramStart"/>
+      <w:r>
+        <w:rPr>
+          <w:sz w:val="24"/>
+          <w:szCs w:val="24"/>
+        </w:rPr>
+        <w:t>toString</w:t>
+      </w:r>
+      <w:proofErr w:type="spellEnd"/>
+      <w:r>
+        <w:rPr>
+          <w:sz w:val="24"/>
+          <w:szCs w:val="24"/>
+        </w:rPr>
+        <w:t>(</w:t>
+      </w:r>
+      <w:proofErr w:type="gramEnd"/>
+      <w:r>
+        <w:rPr>
+          <w:sz w:val="24"/>
+          <w:szCs w:val="24"/>
+        </w:rPr>
+        <w:t>): Returns the object properties, but by default returns memory address</w:t>
       </w:r>
     </w:p>
     <w:p>
@@ -3547,12 +4735,37 @@
           <w:szCs w:val="24"/>
         </w:rPr>
       </w:pPr>
-      <w:r>
-        <w:rPr>
-          <w:sz w:val="24"/>
-          <w:szCs w:val="24"/>
-        </w:rPr>
-        <w:t>equals(Object): Returns boolean while comparing two objects, by default compare two objects’ address</w:t>
+      <w:proofErr w:type="gramStart"/>
+      <w:r>
+        <w:rPr>
+          <w:sz w:val="24"/>
+          <w:szCs w:val="24"/>
+        </w:rPr>
+        <w:t>equals(</w:t>
+      </w:r>
+      <w:proofErr w:type="gramEnd"/>
+      <w:r>
+        <w:rPr>
+          <w:sz w:val="24"/>
+          <w:szCs w:val="24"/>
+        </w:rPr>
+        <w:t xml:space="preserve">Object): Returns </w:t>
+      </w:r>
+      <w:proofErr w:type="spellStart"/>
+      <w:r>
+        <w:rPr>
+          <w:sz w:val="24"/>
+          <w:szCs w:val="24"/>
+        </w:rPr>
+        <w:t>boolean</w:t>
+      </w:r>
+      <w:proofErr w:type="spellEnd"/>
+      <w:r>
+        <w:rPr>
+          <w:sz w:val="24"/>
+          <w:szCs w:val="24"/>
+        </w:rPr>
+        <w:t xml:space="preserve"> while comparing two objects, by default compare two objects’ address</w:t>
       </w:r>
     </w:p>
     <w:p>
@@ -3567,12 +4780,46 @@
           <w:szCs w:val="24"/>
         </w:rPr>
       </w:pPr>
-      <w:r>
-        <w:rPr>
-          <w:sz w:val="24"/>
-          <w:szCs w:val="24"/>
-        </w:rPr>
-        <w:t xml:space="preserve">hashCode(): Returns the hashCode of the object, by default returns object address in int </w:t>
+      <w:proofErr w:type="spellStart"/>
+      <w:proofErr w:type="gramStart"/>
+      <w:r>
+        <w:rPr>
+          <w:sz w:val="24"/>
+          <w:szCs w:val="24"/>
+        </w:rPr>
+        <w:t>hashCode</w:t>
+      </w:r>
+      <w:proofErr w:type="spellEnd"/>
+      <w:r>
+        <w:rPr>
+          <w:sz w:val="24"/>
+          <w:szCs w:val="24"/>
+        </w:rPr>
+        <w:t>(</w:t>
+      </w:r>
+      <w:proofErr w:type="gramEnd"/>
+      <w:r>
+        <w:rPr>
+          <w:sz w:val="24"/>
+          <w:szCs w:val="24"/>
+        </w:rPr>
+        <w:t xml:space="preserve">): Returns the </w:t>
+      </w:r>
+      <w:proofErr w:type="spellStart"/>
+      <w:r>
+        <w:rPr>
+          <w:sz w:val="24"/>
+          <w:szCs w:val="24"/>
+        </w:rPr>
+        <w:t>hashCode</w:t>
+      </w:r>
+      <w:proofErr w:type="spellEnd"/>
+      <w:r>
+        <w:rPr>
+          <w:sz w:val="24"/>
+          <w:szCs w:val="24"/>
+        </w:rPr>
+        <w:t xml:space="preserve"> of the object, by default returns object address in int </w:t>
       </w:r>
     </w:p>
     <w:p>
@@ -3603,12 +4850,46 @@
           <w:szCs w:val="24"/>
         </w:rPr>
       </w:pPr>
-      <w:r>
-        <w:rPr>
-          <w:sz w:val="24"/>
-          <w:szCs w:val="24"/>
-        </w:rPr>
-        <w:t>toString(): override it to return properties so that when any code prints the object it calls toString() automatically</w:t>
+      <w:proofErr w:type="spellStart"/>
+      <w:proofErr w:type="gramStart"/>
+      <w:r>
+        <w:rPr>
+          <w:sz w:val="24"/>
+          <w:szCs w:val="24"/>
+        </w:rPr>
+        <w:t>toString</w:t>
+      </w:r>
+      <w:proofErr w:type="spellEnd"/>
+      <w:r>
+        <w:rPr>
+          <w:sz w:val="24"/>
+          <w:szCs w:val="24"/>
+        </w:rPr>
+        <w:t>(</w:t>
+      </w:r>
+      <w:proofErr w:type="gramEnd"/>
+      <w:r>
+        <w:rPr>
+          <w:sz w:val="24"/>
+          <w:szCs w:val="24"/>
+        </w:rPr>
+        <w:t xml:space="preserve">): override it to return properties so that when any code prints the object it calls </w:t>
+      </w:r>
+      <w:proofErr w:type="spellStart"/>
+      <w:r>
+        <w:rPr>
+          <w:sz w:val="24"/>
+          <w:szCs w:val="24"/>
+        </w:rPr>
+        <w:t>toString</w:t>
+      </w:r>
+      <w:proofErr w:type="spellEnd"/>
+      <w:r>
+        <w:rPr>
+          <w:sz w:val="24"/>
+          <w:szCs w:val="24"/>
+        </w:rPr>
+        <w:t>() automatically</w:t>
       </w:r>
     </w:p>
     <w:p>
@@ -3623,12 +4904,21 @@
           <w:szCs w:val="24"/>
         </w:rPr>
       </w:pPr>
-      <w:r>
-        <w:rPr>
-          <w:sz w:val="24"/>
-          <w:szCs w:val="24"/>
-        </w:rPr>
-        <w:t>equals(): Override it to compare two objects properties to identify duplicates</w:t>
+      <w:proofErr w:type="gramStart"/>
+      <w:r>
+        <w:rPr>
+          <w:sz w:val="24"/>
+          <w:szCs w:val="24"/>
+        </w:rPr>
+        <w:t>equals(</w:t>
+      </w:r>
+      <w:proofErr w:type="gramEnd"/>
+      <w:r>
+        <w:rPr>
+          <w:sz w:val="24"/>
+          <w:szCs w:val="24"/>
+        </w:rPr>
+        <w:t>): Override it to compare two objects properties to identify duplicates</w:t>
       </w:r>
       <w:r>
         <w:rPr>
@@ -3650,12 +4940,30 @@
           <w:szCs w:val="24"/>
         </w:rPr>
       </w:pPr>
-      <w:r>
-        <w:rPr>
-          <w:sz w:val="24"/>
-          <w:szCs w:val="24"/>
-        </w:rPr>
-        <w:t>hashCode(): Override it to return an unique id for each object, so that it can be searched using that unique id</w:t>
+      <w:proofErr w:type="spellStart"/>
+      <w:proofErr w:type="gramStart"/>
+      <w:r>
+        <w:rPr>
+          <w:sz w:val="24"/>
+          <w:szCs w:val="24"/>
+        </w:rPr>
+        <w:t>hashCode</w:t>
+      </w:r>
+      <w:proofErr w:type="spellEnd"/>
+      <w:r>
+        <w:rPr>
+          <w:sz w:val="24"/>
+          <w:szCs w:val="24"/>
+        </w:rPr>
+        <w:t>(</w:t>
+      </w:r>
+      <w:proofErr w:type="gramEnd"/>
+      <w:r>
+        <w:rPr>
+          <w:sz w:val="24"/>
+          <w:szCs w:val="24"/>
+        </w:rPr>
+        <w:t>): Override it to return an unique id for each object, so that it can be searched using that unique id</w:t>
       </w:r>
     </w:p>
     <w:p>
@@ -3685,7 +4993,39 @@
           <w:sz w:val="24"/>
           <w:szCs w:val="24"/>
         </w:rPr>
-        <w:t xml:space="preserve"> equals() &amp; hashCode() must be overridden together</w:t>
+        <w:t xml:space="preserve"> </w:t>
+      </w:r>
+      <w:proofErr w:type="gramStart"/>
+      <w:r>
+        <w:rPr>
+          <w:sz w:val="24"/>
+          <w:szCs w:val="24"/>
+        </w:rPr>
+        <w:t>equals(</w:t>
+      </w:r>
+      <w:proofErr w:type="gramEnd"/>
+      <w:r>
+        <w:rPr>
+          <w:sz w:val="24"/>
+          <w:szCs w:val="24"/>
+        </w:rPr>
+        <w:t xml:space="preserve">) &amp; </w:t>
+      </w:r>
+      <w:proofErr w:type="spellStart"/>
+      <w:r>
+        <w:rPr>
+          <w:sz w:val="24"/>
+          <w:szCs w:val="24"/>
+        </w:rPr>
+        <w:t>hashCode</w:t>
+      </w:r>
+      <w:proofErr w:type="spellEnd"/>
+      <w:r>
+        <w:rPr>
+          <w:sz w:val="24"/>
+          <w:szCs w:val="24"/>
+        </w:rPr>
+        <w:t>() must be overridden together</w:t>
       </w:r>
       <w:r>
         <w:rPr>
@@ -3773,7 +5113,15 @@
           <w:sz w:val="24"/>
           <w:szCs w:val="24"/>
         </w:rPr>
-        <w:t>A program that can perform more than one task simult</w:t>
+        <w:t xml:space="preserve">A program that can perform more than one task </w:t>
+      </w:r>
+      <w:proofErr w:type="gramStart"/>
+      <w:r>
+        <w:rPr>
+          <w:sz w:val="24"/>
+          <w:szCs w:val="24"/>
+        </w:rPr>
+        <w:t>simult</w:t>
       </w:r>
       <w:r>
         <w:rPr>
@@ -3810,6 +5158,7 @@
         </w:rPr>
         <w:t>.</w:t>
       </w:r>
+      <w:proofErr w:type="gramEnd"/>
     </w:p>
     <w:p>
       <w:pPr>
@@ -4078,7 +5427,23 @@
           <w:sz w:val="24"/>
           <w:szCs w:val="24"/>
         </w:rPr>
-        <w:t>Collection is a root interface with methods like add(), remove(), size(), iterator(), clear() and so on, it has 2 sub-interfaces</w:t>
+        <w:t xml:space="preserve">Collection is a root interface with methods like </w:t>
+      </w:r>
+      <w:proofErr w:type="gramStart"/>
+      <w:r>
+        <w:rPr>
+          <w:sz w:val="24"/>
+          <w:szCs w:val="24"/>
+        </w:rPr>
+        <w:t>add(</w:t>
+      </w:r>
+      <w:proofErr w:type="gramEnd"/>
+      <w:r>
+        <w:rPr>
+          <w:sz w:val="24"/>
+          <w:szCs w:val="24"/>
+        </w:rPr>
+        <w:t>), remove(), size(), iterator(), clear() and so on, it has 2 sub-interfaces</w:t>
       </w:r>
     </w:p>
     <w:p>
@@ -4141,7 +5506,23 @@
           <w:sz w:val="24"/>
           <w:szCs w:val="24"/>
         </w:rPr>
-        <w:t xml:space="preserve"> It will have an implementations that maintains elements in sequential order, how you store the same order the elements are maintained, it supports duplicates</w:t>
+        <w:t xml:space="preserve"> It will have an </w:t>
+      </w:r>
+      <w:proofErr w:type="gramStart"/>
+      <w:r>
+        <w:rPr>
+          <w:sz w:val="24"/>
+          <w:szCs w:val="24"/>
+        </w:rPr>
+        <w:t>implementations</w:t>
+      </w:r>
+      <w:proofErr w:type="gramEnd"/>
+      <w:r>
+        <w:rPr>
+          <w:sz w:val="24"/>
+          <w:szCs w:val="24"/>
+        </w:rPr>
+        <w:t xml:space="preserve"> that maintains elements in sequential order, how you store the same order the elements are maintained, it supports duplicates</w:t>
       </w:r>
     </w:p>
     <w:p>
@@ -4192,7 +5573,23 @@
           <w:szCs w:val="24"/>
         </w:rPr>
         <w:lastRenderedPageBreak/>
-        <w:t>element to another and each elements might be stored in non-contiguous memory address</w:t>
+        <w:t xml:space="preserve">element to another and each </w:t>
+      </w:r>
+      <w:proofErr w:type="gramStart"/>
+      <w:r>
+        <w:rPr>
+          <w:sz w:val="24"/>
+          <w:szCs w:val="24"/>
+        </w:rPr>
+        <w:t>elements</w:t>
+      </w:r>
+      <w:proofErr w:type="gramEnd"/>
+      <w:r>
+        <w:rPr>
+          <w:sz w:val="24"/>
+          <w:szCs w:val="24"/>
+        </w:rPr>
+        <w:t xml:space="preserve"> might be stored in non-contiguous memory address</w:t>
       </w:r>
     </w:p>
     <w:p>
@@ -4207,6 +5604,7 @@
           <w:szCs w:val="24"/>
         </w:rPr>
       </w:pPr>
+      <w:proofErr w:type="spellStart"/>
       <w:r>
         <w:rPr>
           <w:sz w:val="24"/>
@@ -4214,6 +5612,7 @@
         </w:rPr>
         <w:t>ArrayList</w:t>
       </w:r>
+      <w:proofErr w:type="spellEnd"/>
       <w:r>
         <w:rPr>
           <w:sz w:val="24"/>
@@ -4284,12 +5683,21 @@
           <w:szCs w:val="24"/>
         </w:rPr>
       </w:pPr>
-      <w:r>
-        <w:rPr>
-          <w:sz w:val="24"/>
-          <w:szCs w:val="24"/>
-        </w:rPr>
-        <w:t>LinkedHashSet: Maintains elements in insertion order</w:t>
+      <w:proofErr w:type="spellStart"/>
+      <w:r>
+        <w:rPr>
+          <w:sz w:val="24"/>
+          <w:szCs w:val="24"/>
+        </w:rPr>
+        <w:t>LinkedHashSet</w:t>
+      </w:r>
+      <w:proofErr w:type="spellEnd"/>
+      <w:r>
+        <w:rPr>
+          <w:sz w:val="24"/>
+          <w:szCs w:val="24"/>
+        </w:rPr>
+        <w:t>: Maintains elements in insertion order</w:t>
       </w:r>
     </w:p>
     <w:p>
@@ -4304,12 +5712,21 @@
           <w:szCs w:val="24"/>
         </w:rPr>
       </w:pPr>
-      <w:r>
-        <w:rPr>
-          <w:sz w:val="24"/>
-          <w:szCs w:val="24"/>
-        </w:rPr>
-        <w:t>TreeSet: Maintains elements in sorted order</w:t>
+      <w:proofErr w:type="spellStart"/>
+      <w:r>
+        <w:rPr>
+          <w:sz w:val="24"/>
+          <w:szCs w:val="24"/>
+        </w:rPr>
+        <w:t>TreeSet</w:t>
+      </w:r>
+      <w:proofErr w:type="spellEnd"/>
+      <w:r>
+        <w:rPr>
+          <w:sz w:val="24"/>
+          <w:szCs w:val="24"/>
+        </w:rPr>
+        <w:t>: Maintains elements in sorted order</w:t>
       </w:r>
     </w:p>
     <w:p>
@@ -4333,67 +5750,176 @@
           <w:szCs w:val="24"/>
           <w:highlight w:val="yellow"/>
         </w:rPr>
-        <w:t>How Set identify duplicates</w:t>
-      </w:r>
-    </w:p>
-    <w:p>
-      <w:pPr>
-        <w:rPr>
-          <w:sz w:val="24"/>
-          <w:szCs w:val="24"/>
-        </w:rPr>
-      </w:pPr>
-      <w:r>
-        <w:rPr>
-          <w:sz w:val="24"/>
-          <w:szCs w:val="24"/>
-        </w:rPr>
-        <w:t>Set internally uses equals() &amp; hashCode() method to identify the duplicates, these two methods are present in Object class.</w:t>
-      </w:r>
-    </w:p>
-    <w:p>
-      <w:pPr>
-        <w:rPr>
-          <w:sz w:val="24"/>
-          <w:szCs w:val="24"/>
-        </w:rPr>
-      </w:pPr>
-      <w:r>
-        <w:rPr>
-          <w:sz w:val="24"/>
-          <w:szCs w:val="24"/>
-        </w:rPr>
-        <w:t>equals(Object ob): It compares two objects</w:t>
-      </w:r>
-    </w:p>
-    <w:p>
-      <w:pPr>
-        <w:rPr>
-          <w:sz w:val="24"/>
-          <w:szCs w:val="24"/>
-        </w:rPr>
-      </w:pPr>
-      <w:r>
-        <w:rPr>
-          <w:sz w:val="24"/>
-          <w:szCs w:val="24"/>
-        </w:rPr>
-        <w:t>hashCode(): It returns the hashCode of the object that must be unique for every object, it is useful at the time of adding/removing/searching</w:t>
-      </w:r>
-    </w:p>
-    <w:p>
-      <w:pPr>
-        <w:rPr>
-          <w:sz w:val="24"/>
-          <w:szCs w:val="24"/>
-        </w:rPr>
-      </w:pPr>
+        <w:t xml:space="preserve">How Set </w:t>
+      </w:r>
+      <w:proofErr w:type="gramStart"/>
       <w:r>
         <w:rPr>
           <w:sz w:val="24"/>
           <w:szCs w:val="24"/>
           <w:highlight w:val="yellow"/>
         </w:rPr>
+        <w:t>identify</w:t>
+      </w:r>
+      <w:proofErr w:type="gramEnd"/>
+      <w:r>
+        <w:rPr>
+          <w:sz w:val="24"/>
+          <w:szCs w:val="24"/>
+          <w:highlight w:val="yellow"/>
+        </w:rPr>
+        <w:t xml:space="preserve"> duplicates</w:t>
+      </w:r>
+    </w:p>
+    <w:p>
+      <w:pPr>
+        <w:rPr>
+          <w:sz w:val="24"/>
+          <w:szCs w:val="24"/>
+        </w:rPr>
+      </w:pPr>
+      <w:r>
+        <w:rPr>
+          <w:sz w:val="24"/>
+          <w:szCs w:val="24"/>
+        </w:rPr>
+        <w:t xml:space="preserve">Set internally uses </w:t>
+      </w:r>
+      <w:proofErr w:type="gramStart"/>
+      <w:r>
+        <w:rPr>
+          <w:sz w:val="24"/>
+          <w:szCs w:val="24"/>
+        </w:rPr>
+        <w:t>equals(</w:t>
+      </w:r>
+      <w:proofErr w:type="gramEnd"/>
+      <w:r>
+        <w:rPr>
+          <w:sz w:val="24"/>
+          <w:szCs w:val="24"/>
+        </w:rPr>
+        <w:t xml:space="preserve">) &amp; </w:t>
+      </w:r>
+      <w:proofErr w:type="spellStart"/>
+      <w:r>
+        <w:rPr>
+          <w:sz w:val="24"/>
+          <w:szCs w:val="24"/>
+        </w:rPr>
+        <w:t>hashCode</w:t>
+      </w:r>
+      <w:proofErr w:type="spellEnd"/>
+      <w:r>
+        <w:rPr>
+          <w:sz w:val="24"/>
+          <w:szCs w:val="24"/>
+        </w:rPr>
+        <w:t>() method to identify the duplicates, these two methods are present in Object class.</w:t>
+      </w:r>
+    </w:p>
+    <w:p>
+      <w:pPr>
+        <w:rPr>
+          <w:sz w:val="24"/>
+          <w:szCs w:val="24"/>
+        </w:rPr>
+      </w:pPr>
+      <w:proofErr w:type="gramStart"/>
+      <w:r>
+        <w:rPr>
+          <w:sz w:val="24"/>
+          <w:szCs w:val="24"/>
+        </w:rPr>
+        <w:t>equals(</w:t>
+      </w:r>
+      <w:proofErr w:type="gramEnd"/>
+      <w:r>
+        <w:rPr>
+          <w:sz w:val="24"/>
+          <w:szCs w:val="24"/>
+        </w:rPr>
+        <w:t xml:space="preserve">Object </w:t>
+      </w:r>
+      <w:proofErr w:type="spellStart"/>
+      <w:r>
+        <w:rPr>
+          <w:sz w:val="24"/>
+          <w:szCs w:val="24"/>
+        </w:rPr>
+        <w:t>ob</w:t>
+      </w:r>
+      <w:proofErr w:type="spellEnd"/>
+      <w:r>
+        <w:rPr>
+          <w:sz w:val="24"/>
+          <w:szCs w:val="24"/>
+        </w:rPr>
+        <w:t>): It compares two objects</w:t>
+      </w:r>
+    </w:p>
+    <w:p>
+      <w:pPr>
+        <w:rPr>
+          <w:sz w:val="24"/>
+          <w:szCs w:val="24"/>
+        </w:rPr>
+      </w:pPr>
+      <w:proofErr w:type="spellStart"/>
+      <w:proofErr w:type="gramStart"/>
+      <w:r>
+        <w:rPr>
+          <w:sz w:val="24"/>
+          <w:szCs w:val="24"/>
+        </w:rPr>
+        <w:t>hashCode</w:t>
+      </w:r>
+      <w:proofErr w:type="spellEnd"/>
+      <w:r>
+        <w:rPr>
+          <w:sz w:val="24"/>
+          <w:szCs w:val="24"/>
+        </w:rPr>
+        <w:t>(</w:t>
+      </w:r>
+      <w:proofErr w:type="gramEnd"/>
+      <w:r>
+        <w:rPr>
+          <w:sz w:val="24"/>
+          <w:szCs w:val="24"/>
+        </w:rPr>
+        <w:t xml:space="preserve">): It returns the </w:t>
+      </w:r>
+      <w:proofErr w:type="spellStart"/>
+      <w:r>
+        <w:rPr>
+          <w:sz w:val="24"/>
+          <w:szCs w:val="24"/>
+        </w:rPr>
+        <w:t>hashCode</w:t>
+      </w:r>
+      <w:proofErr w:type="spellEnd"/>
+      <w:r>
+        <w:rPr>
+          <w:sz w:val="24"/>
+          <w:szCs w:val="24"/>
+        </w:rPr>
+        <w:t xml:space="preserve"> of the object that must be unique for every object, it is useful at the time of adding/removing/searching</w:t>
+      </w:r>
+    </w:p>
+    <w:p>
+      <w:pPr>
+        <w:rPr>
+          <w:sz w:val="24"/>
+          <w:szCs w:val="24"/>
+        </w:rPr>
+      </w:pPr>
+      <w:r>
+        <w:rPr>
+          <w:sz w:val="24"/>
+          <w:szCs w:val="24"/>
+          <w:highlight w:val="yellow"/>
+        </w:rPr>
         <w:t>Note:</w:t>
       </w:r>
       <w:r>
@@ -4401,8 +5927,49 @@
           <w:sz w:val="24"/>
           <w:szCs w:val="24"/>
         </w:rPr>
-        <w:t xml:space="preserve"> Primitive types equals() and hashCode() are internally used by its value, however for complex types we must override equals &amp; hashCode</w:t>
-      </w:r>
+        <w:t xml:space="preserve"> Primitive types </w:t>
+      </w:r>
+      <w:proofErr w:type="gramStart"/>
+      <w:r>
+        <w:rPr>
+          <w:sz w:val="24"/>
+          <w:szCs w:val="24"/>
+        </w:rPr>
+        <w:t>equals(</w:t>
+      </w:r>
+      <w:proofErr w:type="gramEnd"/>
+      <w:r>
+        <w:rPr>
+          <w:sz w:val="24"/>
+          <w:szCs w:val="24"/>
+        </w:rPr>
+        <w:t xml:space="preserve">) and </w:t>
+      </w:r>
+      <w:proofErr w:type="spellStart"/>
+      <w:r>
+        <w:rPr>
+          <w:sz w:val="24"/>
+          <w:szCs w:val="24"/>
+        </w:rPr>
+        <w:t>hashCode</w:t>
+      </w:r>
+      <w:proofErr w:type="spellEnd"/>
+      <w:r>
+        <w:rPr>
+          <w:sz w:val="24"/>
+          <w:szCs w:val="24"/>
+        </w:rPr>
+        <w:t xml:space="preserve">() are internally used by its value, however for complex types we must override equals &amp; </w:t>
+      </w:r>
+      <w:proofErr w:type="spellStart"/>
+      <w:r>
+        <w:rPr>
+          <w:sz w:val="24"/>
+          <w:szCs w:val="24"/>
+        </w:rPr>
+        <w:t>hashCode</w:t>
+      </w:r>
+      <w:proofErr w:type="spellEnd"/>
     </w:p>
     <w:p>
       <w:pPr>
@@ -4431,8 +5998,17 @@
           <w:sz w:val="24"/>
           <w:szCs w:val="24"/>
         </w:rPr>
-        <w:t>ex: If you want to maintain String then you can use Set&lt;String&gt;, if you want to maintain only int, then you must use Set&lt;Integer&gt; not Set&lt;int&gt; this is wrong, Integer is a class in Java that represents int type, if you want to maintain double then use List&lt;Double&gt; not List&lt;double&gt;, because Double is the class that represents double type, similarly we have corresponding wrappers classes for every primitives</w:t>
-      </w:r>
+        <w:t xml:space="preserve">ex: If you want to maintain String then you can use Set&lt;String&gt;, if you want to maintain only int, then you must use Set&lt;Integer&gt; not Set&lt;int&gt; this is wrong, Integer is a class in Java that represents int type, if you want to maintain double then use List&lt;Double&gt; not List&lt;double&gt;, because Double is the class that represents double type, similarly we have corresponding wrappers classes for every </w:t>
+      </w:r>
+      <w:proofErr w:type="gramStart"/>
+      <w:r>
+        <w:rPr>
+          <w:sz w:val="24"/>
+          <w:szCs w:val="24"/>
+        </w:rPr>
+        <w:t>primitives</w:t>
+      </w:r>
+      <w:proofErr w:type="gramEnd"/>
     </w:p>
     <w:p>
       <w:pPr>
@@ -4484,7 +6060,64 @@
           <w:sz w:val="24"/>
           <w:szCs w:val="24"/>
         </w:rPr>
-        <w:t xml:space="preserve"> It is used by inbuilt classes who wants to sort the objects, it has a method called compareTo() which returns int value, if the value is +ve then it means the object is bigger, if the value is -ve then object is smaller, if value is 0 it means its neutral</w:t>
+        <w:t xml:space="preserve"> It is used by inbuilt classes who wants to sort the objects, it has a method called </w:t>
+      </w:r>
+      <w:proofErr w:type="spellStart"/>
+      <w:proofErr w:type="gramStart"/>
+      <w:r>
+        <w:rPr>
+          <w:sz w:val="24"/>
+          <w:szCs w:val="24"/>
+        </w:rPr>
+        <w:t>compareTo</w:t>
+      </w:r>
+      <w:proofErr w:type="spellEnd"/>
+      <w:r>
+        <w:rPr>
+          <w:sz w:val="24"/>
+          <w:szCs w:val="24"/>
+        </w:rPr>
+        <w:t>(</w:t>
+      </w:r>
+      <w:proofErr w:type="gramEnd"/>
+      <w:r>
+        <w:rPr>
+          <w:sz w:val="24"/>
+          <w:szCs w:val="24"/>
+        </w:rPr>
+        <w:t>) which returns int value, if the value is +</w:t>
+      </w:r>
+      <w:proofErr w:type="spellStart"/>
+      <w:r>
+        <w:rPr>
+          <w:sz w:val="24"/>
+          <w:szCs w:val="24"/>
+        </w:rPr>
+        <w:t>ve</w:t>
+      </w:r>
+      <w:proofErr w:type="spellEnd"/>
+      <w:r>
+        <w:rPr>
+          <w:sz w:val="24"/>
+          <w:szCs w:val="24"/>
+        </w:rPr>
+        <w:t xml:space="preserve"> then it means the object is bigger, if the value is -</w:t>
+      </w:r>
+      <w:proofErr w:type="spellStart"/>
+      <w:r>
+        <w:rPr>
+          <w:sz w:val="24"/>
+          <w:szCs w:val="24"/>
+        </w:rPr>
+        <w:t>ve</w:t>
+      </w:r>
+      <w:proofErr w:type="spellEnd"/>
+      <w:r>
+        <w:rPr>
+          <w:sz w:val="24"/>
+          <w:szCs w:val="24"/>
+        </w:rPr>
+        <w:t xml:space="preserve"> then object is smaller, if value is 0 it means its neutral</w:t>
       </w:r>
       <w:r>
         <w:rPr>
@@ -4506,7 +6139,23 @@
           <w:sz w:val="24"/>
           <w:szCs w:val="24"/>
         </w:rPr>
-        <w:t>But Comparable&lt;T&gt; can’t sort multiple properties it can only sort one property at a time, if you want to have multiple sorting logics for different properties then you must use Comparator&lt;T&gt; it has a method compare(Object, Object)</w:t>
+        <w:t xml:space="preserve">But Comparable&lt;T&gt; can’t sort multiple properties it can only sort one property at a time, if you want to have multiple sorting logics for different properties then you must use Comparator&lt;T&gt; it has a method </w:t>
+      </w:r>
+      <w:proofErr w:type="gramStart"/>
+      <w:r>
+        <w:rPr>
+          <w:sz w:val="24"/>
+          <w:szCs w:val="24"/>
+        </w:rPr>
+        <w:t>compare(</w:t>
+      </w:r>
+      <w:proofErr w:type="gramEnd"/>
+      <w:r>
+        <w:rPr>
+          <w:sz w:val="24"/>
+          <w:szCs w:val="24"/>
+        </w:rPr>
+        <w:t>Object, Object)</w:t>
       </w:r>
       <w:r>
         <w:rPr>
@@ -4528,23 +6177,114 @@
           <w:sz w:val="24"/>
           <w:szCs w:val="24"/>
         </w:rPr>
-        <w:t>Comparator&lt;T&gt; is an interface with one method compare(Object, Object), this needs to be implemented separately and use the object of the Comparator instance in the sorting class i.e., TreeSet.</w:t>
-      </w:r>
-    </w:p>
-    <w:p>
-      <w:pPr>
-        <w:rPr>
-          <w:sz w:val="24"/>
-          <w:szCs w:val="24"/>
-        </w:rPr>
-      </w:pPr>
+        <w:t xml:space="preserve">Comparator&lt;T&gt; is an interface with one method </w:t>
+      </w:r>
+      <w:proofErr w:type="gramStart"/>
+      <w:r>
+        <w:rPr>
+          <w:sz w:val="24"/>
+          <w:szCs w:val="24"/>
+        </w:rPr>
+        <w:t>compare(</w:t>
+      </w:r>
+      <w:proofErr w:type="gramEnd"/>
+      <w:r>
+        <w:rPr>
+          <w:sz w:val="24"/>
+          <w:szCs w:val="24"/>
+        </w:rPr>
+        <w:t xml:space="preserve">Object, Object), this needs to be implemented separately and use the object of the Comparator instance in the sorting class i.e., </w:t>
+      </w:r>
+      <w:proofErr w:type="spellStart"/>
+      <w:r>
+        <w:rPr>
+          <w:sz w:val="24"/>
+          <w:szCs w:val="24"/>
+        </w:rPr>
+        <w:t>TreeSet</w:t>
+      </w:r>
+      <w:proofErr w:type="spellEnd"/>
+      <w:r>
+        <w:rPr>
+          <w:sz w:val="24"/>
+          <w:szCs w:val="24"/>
+        </w:rPr>
+        <w:t>.</w:t>
+      </w:r>
+    </w:p>
+    <w:p>
+      <w:pPr>
+        <w:rPr>
+          <w:sz w:val="24"/>
+          <w:szCs w:val="24"/>
+        </w:rPr>
+      </w:pPr>
+      <w:proofErr w:type="spellStart"/>
       <w:r>
         <w:rPr>
           <w:sz w:val="24"/>
           <w:szCs w:val="24"/>
         </w:rPr>
         <w:lastRenderedPageBreak/>
-        <w:t>TreeSet automatically sorts if the object implements Comparable, however you can use Comparator and make treeset to use different sorting technique by passing comparatorImplemenation as a argument.</w:t>
+        <w:t>TreeSet</w:t>
+      </w:r>
+      <w:proofErr w:type="spellEnd"/>
+      <w:r>
+        <w:rPr>
+          <w:sz w:val="24"/>
+          <w:szCs w:val="24"/>
+        </w:rPr>
+        <w:t xml:space="preserve"> automatically sorts if the object implements Comparable, however you can use Comparator and make </w:t>
+      </w:r>
+      <w:proofErr w:type="spellStart"/>
+      <w:r>
+        <w:rPr>
+          <w:sz w:val="24"/>
+          <w:szCs w:val="24"/>
+        </w:rPr>
+        <w:t>treeset</w:t>
+      </w:r>
+      <w:proofErr w:type="spellEnd"/>
+      <w:r>
+        <w:rPr>
+          <w:sz w:val="24"/>
+          <w:szCs w:val="24"/>
+        </w:rPr>
+        <w:t xml:space="preserve"> to use different sorting technique by passing </w:t>
+      </w:r>
+      <w:proofErr w:type="spellStart"/>
+      <w:r>
+        <w:rPr>
+          <w:sz w:val="24"/>
+          <w:szCs w:val="24"/>
+        </w:rPr>
+        <w:t>comparatorImplemenation</w:t>
+      </w:r>
+      <w:proofErr w:type="spellEnd"/>
+      <w:r>
+        <w:rPr>
+          <w:sz w:val="24"/>
+          <w:szCs w:val="24"/>
+        </w:rPr>
+        <w:t xml:space="preserve"> as </w:t>
+      </w:r>
+      <w:proofErr w:type="spellStart"/>
+      <w:proofErr w:type="gramStart"/>
+      <w:r>
+        <w:rPr>
+          <w:sz w:val="24"/>
+          <w:szCs w:val="24"/>
+        </w:rPr>
+        <w:t>a</w:t>
+      </w:r>
+      <w:proofErr w:type="spellEnd"/>
+      <w:proofErr w:type="gramEnd"/>
+      <w:r>
+        <w:rPr>
+          <w:sz w:val="24"/>
+          <w:szCs w:val="24"/>
+        </w:rPr>
+        <w:t xml:space="preserve"> argument.</w:t>
       </w:r>
     </w:p>
     <w:p>
@@ -4597,14 +6337,55 @@
           <w:sz w:val="24"/>
           <w:szCs w:val="24"/>
         </w:rPr>
-        <w:t xml:space="preserve">‘sort(List, Comparator)’ </w:t>
-      </w:r>
-      <w:r>
-        <w:rPr>
-          <w:sz w:val="24"/>
-          <w:szCs w:val="24"/>
-        </w:rPr>
-        <w:t>Collections.sort(List&lt;T&gt;, comparatorImplementation)</w:t>
+        <w:t>‘</w:t>
+      </w:r>
+      <w:proofErr w:type="gramStart"/>
+      <w:r>
+        <w:rPr>
+          <w:sz w:val="24"/>
+          <w:szCs w:val="24"/>
+        </w:rPr>
+        <w:t>sort(</w:t>
+      </w:r>
+      <w:proofErr w:type="gramEnd"/>
+      <w:r>
+        <w:rPr>
+          <w:sz w:val="24"/>
+          <w:szCs w:val="24"/>
+        </w:rPr>
+        <w:t xml:space="preserve">List, Comparator)’ </w:t>
+      </w:r>
+      <w:proofErr w:type="spellStart"/>
+      <w:r>
+        <w:rPr>
+          <w:sz w:val="24"/>
+          <w:szCs w:val="24"/>
+        </w:rPr>
+        <w:t>Collections.sort</w:t>
+      </w:r>
+      <w:proofErr w:type="spellEnd"/>
+      <w:r>
+        <w:rPr>
+          <w:sz w:val="24"/>
+          <w:szCs w:val="24"/>
+        </w:rPr>
+        <w:t xml:space="preserve">(List&lt;T&gt;, </w:t>
+      </w:r>
+      <w:proofErr w:type="spellStart"/>
+      <w:r>
+        <w:rPr>
+          <w:sz w:val="24"/>
+          <w:szCs w:val="24"/>
+        </w:rPr>
+        <w:t>comparatorImplementation</w:t>
+      </w:r>
+      <w:proofErr w:type="spellEnd"/>
+      <w:r>
+        <w:rPr>
+          <w:sz w:val="24"/>
+          <w:szCs w:val="24"/>
+        </w:rPr>
+        <w:t>)</w:t>
       </w:r>
     </w:p>
     <w:p>
@@ -4635,37 +6416,112 @@
           <w:sz w:val="24"/>
           <w:szCs w:val="24"/>
         </w:rPr>
-        <w:t>List&lt;Employee&gt; list = new ArrayList&lt;Employee&gt;();</w:t>
-      </w:r>
-    </w:p>
-    <w:p>
-      <w:pPr>
-        <w:rPr>
-          <w:sz w:val="24"/>
-          <w:szCs w:val="24"/>
-        </w:rPr>
-      </w:pPr>
-      <w:r>
-        <w:rPr>
-          <w:sz w:val="24"/>
-          <w:szCs w:val="24"/>
-        </w:rPr>
-        <w:t>list.add(…….); // assume you have some employee objects then you can sort it using</w:t>
-      </w:r>
-    </w:p>
-    <w:p>
-      <w:pPr>
-        <w:rPr>
-          <w:sz w:val="24"/>
-          <w:szCs w:val="24"/>
-        </w:rPr>
-      </w:pPr>
-      <w:r>
-        <w:rPr>
-          <w:sz w:val="24"/>
-          <w:szCs w:val="24"/>
-        </w:rPr>
-        <w:t>Collections.sort(list, comparatorInstance);</w:t>
+        <w:t xml:space="preserve">List&lt;Employee&gt; list = new </w:t>
+      </w:r>
+      <w:proofErr w:type="spellStart"/>
+      <w:r>
+        <w:rPr>
+          <w:sz w:val="24"/>
+          <w:szCs w:val="24"/>
+        </w:rPr>
+        <w:t>ArrayList</w:t>
+      </w:r>
+      <w:proofErr w:type="spellEnd"/>
+      <w:r>
+        <w:rPr>
+          <w:sz w:val="24"/>
+          <w:szCs w:val="24"/>
+        </w:rPr>
+        <w:t>&lt;Employee</w:t>
+      </w:r>
+      <w:proofErr w:type="gramStart"/>
+      <w:r>
+        <w:rPr>
+          <w:sz w:val="24"/>
+          <w:szCs w:val="24"/>
+        </w:rPr>
+        <w:t>&gt;(</w:t>
+      </w:r>
+      <w:proofErr w:type="gramEnd"/>
+      <w:r>
+        <w:rPr>
+          <w:sz w:val="24"/>
+          <w:szCs w:val="24"/>
+        </w:rPr>
+        <w:t>);</w:t>
+      </w:r>
+    </w:p>
+    <w:p>
+      <w:pPr>
+        <w:rPr>
+          <w:sz w:val="24"/>
+          <w:szCs w:val="24"/>
+        </w:rPr>
+      </w:pPr>
+      <w:proofErr w:type="spellStart"/>
+      <w:proofErr w:type="gramStart"/>
+      <w:r>
+        <w:rPr>
+          <w:sz w:val="24"/>
+          <w:szCs w:val="24"/>
+        </w:rPr>
+        <w:t>list.add</w:t>
+      </w:r>
+      <w:proofErr w:type="spellEnd"/>
+      <w:r>
+        <w:rPr>
+          <w:sz w:val="24"/>
+          <w:szCs w:val="24"/>
+        </w:rPr>
+        <w:t>(</w:t>
+      </w:r>
+      <w:proofErr w:type="gramEnd"/>
+      <w:r>
+        <w:rPr>
+          <w:sz w:val="24"/>
+          <w:szCs w:val="24"/>
+        </w:rPr>
+        <w:t>…….); // assume you have some employee objects then you can sort it using</w:t>
+      </w:r>
+    </w:p>
+    <w:p>
+      <w:pPr>
+        <w:rPr>
+          <w:sz w:val="24"/>
+          <w:szCs w:val="24"/>
+        </w:rPr>
+      </w:pPr>
+      <w:proofErr w:type="spellStart"/>
+      <w:r>
+        <w:rPr>
+          <w:sz w:val="24"/>
+          <w:szCs w:val="24"/>
+        </w:rPr>
+        <w:t>Collections.sort</w:t>
+      </w:r>
+      <w:proofErr w:type="spellEnd"/>
+      <w:r>
+        <w:rPr>
+          <w:sz w:val="24"/>
+          <w:szCs w:val="24"/>
+        </w:rPr>
+        <w:t xml:space="preserve">(list, </w:t>
+      </w:r>
+      <w:proofErr w:type="spellStart"/>
+      <w:r>
+        <w:rPr>
+          <w:sz w:val="24"/>
+          <w:szCs w:val="24"/>
+        </w:rPr>
+        <w:t>comparatorInstance</w:t>
+      </w:r>
+      <w:proofErr w:type="spellEnd"/>
+      <w:r>
+        <w:rPr>
+          <w:sz w:val="24"/>
+          <w:szCs w:val="24"/>
+        </w:rPr>
+        <w:t>);</w:t>
       </w:r>
       <w:r>
         <w:rPr>
@@ -4735,12 +6591,21 @@
           <w:szCs w:val="24"/>
         </w:rPr>
       </w:pPr>
-      <w:r>
-        <w:rPr>
-          <w:sz w:val="24"/>
-          <w:szCs w:val="24"/>
-        </w:rPr>
-        <w:t>put(key, value): To store</w:t>
+      <w:proofErr w:type="gramStart"/>
+      <w:r>
+        <w:rPr>
+          <w:sz w:val="24"/>
+          <w:szCs w:val="24"/>
+        </w:rPr>
+        <w:t>put(</w:t>
+      </w:r>
+      <w:proofErr w:type="gramEnd"/>
+      <w:r>
+        <w:rPr>
+          <w:sz w:val="24"/>
+          <w:szCs w:val="24"/>
+        </w:rPr>
+        <w:t>key, value): To store</w:t>
       </w:r>
       <w:r>
         <w:rPr>
@@ -4822,6 +6687,7 @@
           <w:szCs w:val="24"/>
         </w:rPr>
       </w:pPr>
+      <w:proofErr w:type="spellStart"/>
       <w:r>
         <w:rPr>
           <w:sz w:val="24"/>
@@ -4829,6 +6695,7 @@
         </w:rPr>
         <w:t>TreeMap</w:t>
       </w:r>
+      <w:proofErr w:type="spellEnd"/>
       <w:r>
         <w:rPr>
           <w:sz w:val="24"/>
@@ -4849,6 +6716,7 @@
           <w:szCs w:val="24"/>
         </w:rPr>
       </w:pPr>
+      <w:proofErr w:type="spellStart"/>
       <w:r>
         <w:rPr>
           <w:sz w:val="24"/>
@@ -4856,6 +6724,7 @@
         </w:rPr>
         <w:t>LinkedHashMap</w:t>
       </w:r>
+      <w:proofErr w:type="spellEnd"/>
       <w:r>
         <w:rPr>
           <w:sz w:val="24"/>
@@ -4911,6 +6780,1009 @@
           <w:szCs w:val="24"/>
         </w:rPr>
       </w:pPr>
+    </w:p>
+    <w:p>
+      <w:pPr>
+        <w:rPr>
+          <w:sz w:val="24"/>
+          <w:szCs w:val="24"/>
+        </w:rPr>
+      </w:pPr>
+    </w:p>
+    <w:p>
+      <w:pPr>
+        <w:rPr>
+          <w:sz w:val="24"/>
+          <w:szCs w:val="24"/>
+        </w:rPr>
+      </w:pPr>
+    </w:p>
+    <w:p>
+      <w:pPr>
+        <w:rPr>
+          <w:sz w:val="24"/>
+          <w:szCs w:val="24"/>
+        </w:rPr>
+      </w:pPr>
+    </w:p>
+    <w:p>
+      <w:pPr>
+        <w:rPr>
+          <w:sz w:val="24"/>
+          <w:szCs w:val="24"/>
+        </w:rPr>
+      </w:pPr>
+    </w:p>
+    <w:p>
+      <w:pPr>
+        <w:rPr>
+          <w:sz w:val="24"/>
+          <w:szCs w:val="24"/>
+        </w:rPr>
+      </w:pPr>
+      <w:r>
+        <w:rPr>
+          <w:sz w:val="24"/>
+          <w:szCs w:val="24"/>
+          <w:highlight w:val="yellow"/>
+        </w:rPr>
+        <w:lastRenderedPageBreak/>
+        <w:t>Database:</w:t>
+      </w:r>
+      <w:r>
+        <w:rPr>
+          <w:sz w:val="24"/>
+          <w:szCs w:val="24"/>
+        </w:rPr>
+        <w:t xml:space="preserve"> It is used to store the data, it </w:t>
+      </w:r>
+      <w:proofErr w:type="gramStart"/>
+      <w:r>
+        <w:rPr>
+          <w:sz w:val="24"/>
+          <w:szCs w:val="24"/>
+        </w:rPr>
+        <w:t>understand</w:t>
+      </w:r>
+      <w:proofErr w:type="gramEnd"/>
+      <w:r>
+        <w:rPr>
+          <w:sz w:val="24"/>
+          <w:szCs w:val="24"/>
+        </w:rPr>
+        <w:t xml:space="preserve"> SQL (Structured Query Language).</w:t>
+      </w:r>
+    </w:p>
+    <w:p>
+      <w:pPr>
+        <w:rPr>
+          <w:sz w:val="24"/>
+          <w:szCs w:val="24"/>
+        </w:rPr>
+      </w:pPr>
+      <w:r>
+        <w:rPr>
+          <w:sz w:val="24"/>
+          <w:szCs w:val="24"/>
+          <w:highlight w:val="yellow"/>
+        </w:rPr>
+        <w:t>SQL</w:t>
+      </w:r>
+      <w:r>
+        <w:rPr>
+          <w:sz w:val="24"/>
+          <w:szCs w:val="24"/>
+        </w:rPr>
+        <w:t xml:space="preserve"> provides many keywords to maintain the data</w:t>
+      </w:r>
+    </w:p>
+    <w:p>
+      <w:pPr>
+        <w:rPr>
+          <w:sz w:val="24"/>
+          <w:szCs w:val="24"/>
+        </w:rPr>
+      </w:pPr>
+      <w:r>
+        <w:rPr>
+          <w:sz w:val="24"/>
+          <w:szCs w:val="24"/>
+        </w:rPr>
+        <w:t xml:space="preserve">It has </w:t>
+      </w:r>
+    </w:p>
+    <w:p>
+      <w:pPr>
+        <w:pStyle w:val="ListParagraph"/>
+        <w:numPr>
+          <w:ilvl w:val="0"/>
+          <w:numId w:val="4"/>
+        </w:numPr>
+        <w:rPr>
+          <w:sz w:val="24"/>
+          <w:szCs w:val="24"/>
+        </w:rPr>
+      </w:pPr>
+      <w:r>
+        <w:rPr>
+          <w:sz w:val="24"/>
+          <w:szCs w:val="24"/>
+        </w:rPr>
+        <w:t>DDL: create, alter, drop, truncate</w:t>
+      </w:r>
+    </w:p>
+    <w:p>
+      <w:pPr>
+        <w:pStyle w:val="ListParagraph"/>
+        <w:numPr>
+          <w:ilvl w:val="0"/>
+          <w:numId w:val="4"/>
+        </w:numPr>
+        <w:rPr>
+          <w:sz w:val="24"/>
+          <w:szCs w:val="24"/>
+        </w:rPr>
+      </w:pPr>
+      <w:r>
+        <w:rPr>
+          <w:sz w:val="24"/>
+          <w:szCs w:val="24"/>
+        </w:rPr>
+        <w:t>DML: insert, update, delete</w:t>
+      </w:r>
+    </w:p>
+    <w:p>
+      <w:pPr>
+        <w:pStyle w:val="ListParagraph"/>
+        <w:numPr>
+          <w:ilvl w:val="0"/>
+          <w:numId w:val="4"/>
+        </w:numPr>
+        <w:rPr>
+          <w:sz w:val="24"/>
+          <w:szCs w:val="24"/>
+        </w:rPr>
+      </w:pPr>
+      <w:r>
+        <w:rPr>
+          <w:sz w:val="24"/>
+          <w:szCs w:val="24"/>
+        </w:rPr>
+        <w:t>DQL/DRL: select</w:t>
+      </w:r>
+    </w:p>
+    <w:p>
+      <w:pPr>
+        <w:pStyle w:val="ListParagraph"/>
+        <w:rPr>
+          <w:sz w:val="24"/>
+          <w:szCs w:val="24"/>
+        </w:rPr>
+      </w:pPr>
+    </w:p>
+    <w:p>
+      <w:pPr>
+        <w:pStyle w:val="ListParagraph"/>
+        <w:numPr>
+          <w:ilvl w:val="0"/>
+          <w:numId w:val="15"/>
+        </w:numPr>
+        <w:rPr>
+          <w:sz w:val="24"/>
+          <w:szCs w:val="24"/>
+        </w:rPr>
+      </w:pPr>
+      <w:r>
+        <w:rPr>
+          <w:sz w:val="24"/>
+          <w:szCs w:val="24"/>
+          <w:highlight w:val="yellow"/>
+        </w:rPr>
+        <w:t>Create:</w:t>
+      </w:r>
+      <w:r>
+        <w:rPr>
+          <w:sz w:val="24"/>
+          <w:szCs w:val="24"/>
+        </w:rPr>
+        <w:t xml:space="preserve"> It is used to create the table with column</w:t>
+      </w:r>
+      <w:r>
+        <w:rPr>
+          <w:sz w:val="24"/>
+          <w:szCs w:val="24"/>
+        </w:rPr>
+        <w:t>s</w:t>
+      </w:r>
+    </w:p>
+    <w:p>
+      <w:pPr>
+        <w:pStyle w:val="ListParagraph"/>
+        <w:rPr>
+          <w:sz w:val="24"/>
+          <w:szCs w:val="24"/>
+        </w:rPr>
+      </w:pPr>
+      <w:r>
+        <w:rPr>
+          <w:sz w:val="24"/>
+          <w:szCs w:val="24"/>
+        </w:rPr>
+        <w:t xml:space="preserve">ex: create table emp (id integer primary key, name </w:t>
+      </w:r>
+      <w:proofErr w:type="gramStart"/>
+      <w:r>
+        <w:rPr>
+          <w:sz w:val="24"/>
+          <w:szCs w:val="24"/>
+        </w:rPr>
+        <w:t>varchar(</w:t>
+      </w:r>
+      <w:proofErr w:type="gramEnd"/>
+      <w:r>
+        <w:rPr>
+          <w:sz w:val="24"/>
+          <w:szCs w:val="24"/>
+        </w:rPr>
+        <w:t>20), salary double);</w:t>
+      </w:r>
+    </w:p>
+    <w:p>
+      <w:pPr>
+        <w:pStyle w:val="ListParagraph"/>
+        <w:numPr>
+          <w:ilvl w:val="0"/>
+          <w:numId w:val="15"/>
+        </w:numPr>
+        <w:rPr>
+          <w:sz w:val="24"/>
+          <w:szCs w:val="24"/>
+        </w:rPr>
+      </w:pPr>
+      <w:r>
+        <w:rPr>
+          <w:sz w:val="24"/>
+          <w:szCs w:val="24"/>
+          <w:highlight w:val="yellow"/>
+        </w:rPr>
+        <w:t>Alter:</w:t>
+      </w:r>
+      <w:r>
+        <w:rPr>
+          <w:sz w:val="24"/>
+          <w:szCs w:val="24"/>
+        </w:rPr>
+        <w:t xml:space="preserve"> It is used to modify the table structure after creation, </w:t>
+      </w:r>
+      <w:r>
+        <w:rPr>
+          <w:sz w:val="24"/>
+          <w:szCs w:val="24"/>
+        </w:rPr>
+        <w:t>it can be used to add/delete columns, add/remove primary key, change table name</w:t>
+      </w:r>
+    </w:p>
+    <w:p>
+      <w:pPr>
+        <w:pStyle w:val="ListParagraph"/>
+        <w:rPr>
+          <w:sz w:val="24"/>
+          <w:szCs w:val="24"/>
+        </w:rPr>
+      </w:pPr>
+      <w:r>
+        <w:rPr>
+          <w:sz w:val="24"/>
+          <w:szCs w:val="24"/>
+        </w:rPr>
+        <w:t xml:space="preserve">ex: alter table emp add column </w:t>
+      </w:r>
+      <w:proofErr w:type="spellStart"/>
+      <w:r>
+        <w:rPr>
+          <w:sz w:val="24"/>
+          <w:szCs w:val="24"/>
+        </w:rPr>
+        <w:t>desig</w:t>
+      </w:r>
+      <w:proofErr w:type="spellEnd"/>
+      <w:r>
+        <w:rPr>
+          <w:sz w:val="24"/>
+          <w:szCs w:val="24"/>
+        </w:rPr>
+        <w:t xml:space="preserve"> </w:t>
+      </w:r>
+      <w:proofErr w:type="gramStart"/>
+      <w:r>
+        <w:rPr>
+          <w:sz w:val="24"/>
+          <w:szCs w:val="24"/>
+        </w:rPr>
+        <w:t>varchar(</w:t>
+      </w:r>
+      <w:proofErr w:type="gramEnd"/>
+      <w:r>
+        <w:rPr>
+          <w:sz w:val="24"/>
+          <w:szCs w:val="24"/>
+        </w:rPr>
+        <w:t>15);</w:t>
+      </w:r>
+    </w:p>
+    <w:p>
+      <w:pPr>
+        <w:pStyle w:val="ListParagraph"/>
+        <w:numPr>
+          <w:ilvl w:val="0"/>
+          <w:numId w:val="15"/>
+        </w:numPr>
+        <w:rPr>
+          <w:sz w:val="24"/>
+          <w:szCs w:val="24"/>
+        </w:rPr>
+      </w:pPr>
+      <w:r>
+        <w:rPr>
+          <w:sz w:val="24"/>
+          <w:szCs w:val="24"/>
+          <w:highlight w:val="yellow"/>
+        </w:rPr>
+        <w:t>Truncate:</w:t>
+      </w:r>
+      <w:r>
+        <w:rPr>
+          <w:sz w:val="24"/>
+          <w:szCs w:val="24"/>
+        </w:rPr>
+        <w:t xml:space="preserve"> It is used to delete all the records of the table, however the table wouldn’t be deleted</w:t>
+      </w:r>
+    </w:p>
+    <w:p>
+      <w:pPr>
+        <w:pStyle w:val="ListParagraph"/>
+        <w:rPr>
+          <w:sz w:val="24"/>
+          <w:szCs w:val="24"/>
+        </w:rPr>
+      </w:pPr>
+      <w:r>
+        <w:rPr>
+          <w:sz w:val="24"/>
+          <w:szCs w:val="24"/>
+        </w:rPr>
+        <w:t>ex: truncate table emp;</w:t>
+      </w:r>
+    </w:p>
+    <w:p>
+      <w:pPr>
+        <w:pStyle w:val="ListParagraph"/>
+        <w:numPr>
+          <w:ilvl w:val="0"/>
+          <w:numId w:val="15"/>
+        </w:numPr>
+        <w:rPr>
+          <w:sz w:val="24"/>
+          <w:szCs w:val="24"/>
+        </w:rPr>
+      </w:pPr>
+      <w:r>
+        <w:rPr>
+          <w:sz w:val="24"/>
+          <w:szCs w:val="24"/>
+          <w:highlight w:val="yellow"/>
+        </w:rPr>
+        <w:t>Drop:</w:t>
+      </w:r>
+      <w:r>
+        <w:rPr>
+          <w:sz w:val="24"/>
+          <w:szCs w:val="24"/>
+        </w:rPr>
+        <w:t xml:space="preserve"> It is used to drop the tables</w:t>
+      </w:r>
+    </w:p>
+    <w:p>
+      <w:pPr>
+        <w:pStyle w:val="ListParagraph"/>
+        <w:rPr>
+          <w:sz w:val="24"/>
+          <w:szCs w:val="24"/>
+        </w:rPr>
+      </w:pPr>
+      <w:r>
+        <w:rPr>
+          <w:sz w:val="24"/>
+          <w:szCs w:val="24"/>
+        </w:rPr>
+        <w:t>ex: drop table emp;</w:t>
+      </w:r>
+    </w:p>
+    <w:p>
+      <w:pPr>
+        <w:pStyle w:val="ListParagraph"/>
+        <w:numPr>
+          <w:ilvl w:val="0"/>
+          <w:numId w:val="15"/>
+        </w:numPr>
+        <w:rPr>
+          <w:sz w:val="24"/>
+          <w:szCs w:val="24"/>
+        </w:rPr>
+      </w:pPr>
+      <w:r>
+        <w:rPr>
+          <w:sz w:val="24"/>
+          <w:szCs w:val="24"/>
+          <w:highlight w:val="yellow"/>
+        </w:rPr>
+        <w:t>insert:</w:t>
+      </w:r>
+      <w:r>
+        <w:rPr>
+          <w:sz w:val="24"/>
+          <w:szCs w:val="24"/>
+        </w:rPr>
+        <w:t xml:space="preserve"> It is used to insert record to the table</w:t>
+      </w:r>
+    </w:p>
+    <w:p>
+      <w:pPr>
+        <w:pStyle w:val="ListParagraph"/>
+        <w:rPr>
+          <w:sz w:val="24"/>
+          <w:szCs w:val="24"/>
+        </w:rPr>
+      </w:pPr>
+      <w:r>
+        <w:rPr>
+          <w:sz w:val="24"/>
+          <w:szCs w:val="24"/>
+        </w:rPr>
+        <w:t xml:space="preserve">ex: insert into emp </w:t>
+      </w:r>
+      <w:proofErr w:type="gramStart"/>
+      <w:r>
+        <w:rPr>
+          <w:sz w:val="24"/>
+          <w:szCs w:val="24"/>
+        </w:rPr>
+        <w:t>values(</w:t>
+      </w:r>
+      <w:proofErr w:type="gramEnd"/>
+      <w:r>
+        <w:rPr>
+          <w:sz w:val="24"/>
+          <w:szCs w:val="24"/>
+        </w:rPr>
+        <w:t>1, ‘Raj’, 3300);</w:t>
+      </w:r>
+    </w:p>
+    <w:p>
+      <w:pPr>
+        <w:pStyle w:val="ListParagraph"/>
+        <w:rPr>
+          <w:sz w:val="24"/>
+          <w:szCs w:val="24"/>
+        </w:rPr>
+      </w:pPr>
+      <w:r>
+        <w:rPr>
+          <w:sz w:val="24"/>
+          <w:szCs w:val="24"/>
+        </w:rPr>
+        <w:t xml:space="preserve">ex: insert into </w:t>
+      </w:r>
+      <w:proofErr w:type="gramStart"/>
+      <w:r>
+        <w:rPr>
+          <w:sz w:val="24"/>
+          <w:szCs w:val="24"/>
+        </w:rPr>
+        <w:t>emp(</w:t>
+      </w:r>
+      <w:proofErr w:type="gramEnd"/>
+      <w:r>
+        <w:rPr>
+          <w:sz w:val="24"/>
+          <w:szCs w:val="24"/>
+        </w:rPr>
+        <w:t>id, name) values (2, ‘Vijay’);</w:t>
+      </w:r>
+    </w:p>
+    <w:p>
+      <w:pPr>
+        <w:pStyle w:val="ListParagraph"/>
+        <w:numPr>
+          <w:ilvl w:val="0"/>
+          <w:numId w:val="15"/>
+        </w:numPr>
+        <w:rPr>
+          <w:sz w:val="24"/>
+          <w:szCs w:val="24"/>
+        </w:rPr>
+      </w:pPr>
+      <w:r>
+        <w:rPr>
+          <w:sz w:val="24"/>
+          <w:szCs w:val="24"/>
+          <w:highlight w:val="yellow"/>
+        </w:rPr>
+        <w:t>update:</w:t>
+      </w:r>
+      <w:r>
+        <w:rPr>
+          <w:sz w:val="24"/>
+          <w:szCs w:val="24"/>
+        </w:rPr>
+        <w:t xml:space="preserve"> </w:t>
+      </w:r>
+      <w:r>
+        <w:rPr>
+          <w:sz w:val="24"/>
+          <w:szCs w:val="24"/>
+        </w:rPr>
+        <w:t>It is used to update the records</w:t>
+      </w:r>
+    </w:p>
+    <w:p>
+      <w:pPr>
+        <w:pStyle w:val="ListParagraph"/>
+        <w:rPr>
+          <w:sz w:val="24"/>
+          <w:szCs w:val="24"/>
+        </w:rPr>
+      </w:pPr>
+      <w:r>
+        <w:rPr>
+          <w:sz w:val="24"/>
+          <w:szCs w:val="24"/>
+        </w:rPr>
+        <w:t>ex: update emp set salary = 30000 where id = 2; # update the record with id = 2</w:t>
+      </w:r>
+    </w:p>
+    <w:p>
+      <w:pPr>
+        <w:pStyle w:val="ListParagraph"/>
+        <w:rPr>
+          <w:sz w:val="24"/>
+          <w:szCs w:val="24"/>
+        </w:rPr>
+      </w:pPr>
+      <w:r>
+        <w:rPr>
+          <w:sz w:val="24"/>
+          <w:szCs w:val="24"/>
+        </w:rPr>
+        <w:t>ex: update emp set salary = 20000; # updates all</w:t>
+      </w:r>
+      <w:r>
+        <w:rPr>
+          <w:sz w:val="24"/>
+          <w:szCs w:val="24"/>
+        </w:rPr>
+        <w:t xml:space="preserve"> the</w:t>
+      </w:r>
+      <w:r>
+        <w:rPr>
+          <w:sz w:val="24"/>
+          <w:szCs w:val="24"/>
+        </w:rPr>
+        <w:t xml:space="preserve"> records</w:t>
+      </w:r>
+    </w:p>
+    <w:p>
+      <w:pPr>
+        <w:pStyle w:val="ListParagraph"/>
+        <w:numPr>
+          <w:ilvl w:val="0"/>
+          <w:numId w:val="15"/>
+        </w:numPr>
+        <w:rPr>
+          <w:sz w:val="24"/>
+          <w:szCs w:val="24"/>
+        </w:rPr>
+      </w:pPr>
+      <w:r>
+        <w:rPr>
+          <w:sz w:val="24"/>
+          <w:szCs w:val="24"/>
+          <w:highlight w:val="yellow"/>
+        </w:rPr>
+        <w:t>delete:</w:t>
+      </w:r>
+      <w:r>
+        <w:rPr>
+          <w:sz w:val="24"/>
+          <w:szCs w:val="24"/>
+        </w:rPr>
+        <w:t xml:space="preserve"> It is used to delete the records</w:t>
+      </w:r>
+    </w:p>
+    <w:p>
+      <w:pPr>
+        <w:pStyle w:val="ListParagraph"/>
+        <w:rPr>
+          <w:sz w:val="24"/>
+          <w:szCs w:val="24"/>
+        </w:rPr>
+      </w:pPr>
+      <w:r>
+        <w:rPr>
+          <w:sz w:val="24"/>
+          <w:szCs w:val="24"/>
+        </w:rPr>
+        <w:t>ex: delete from emp where id = 2; # delete the record with id = 2</w:t>
+      </w:r>
+    </w:p>
+    <w:p>
+      <w:pPr>
+        <w:pStyle w:val="ListParagraph"/>
+        <w:rPr>
+          <w:sz w:val="24"/>
+          <w:szCs w:val="24"/>
+        </w:rPr>
+      </w:pPr>
+      <w:r>
+        <w:rPr>
+          <w:sz w:val="24"/>
+          <w:szCs w:val="24"/>
+        </w:rPr>
+        <w:t>ex: delete from emp # deletes all the records</w:t>
+      </w:r>
+    </w:p>
+    <w:p>
+      <w:pPr>
+        <w:pStyle w:val="ListParagraph"/>
+        <w:numPr>
+          <w:ilvl w:val="0"/>
+          <w:numId w:val="15"/>
+        </w:numPr>
+        <w:rPr>
+          <w:sz w:val="24"/>
+          <w:szCs w:val="24"/>
+        </w:rPr>
+      </w:pPr>
+      <w:r>
+        <w:rPr>
+          <w:sz w:val="24"/>
+          <w:szCs w:val="24"/>
+          <w:highlight w:val="yellow"/>
+        </w:rPr>
+        <w:t>select:</w:t>
+      </w:r>
+      <w:r>
+        <w:rPr>
+          <w:sz w:val="24"/>
+          <w:szCs w:val="24"/>
+        </w:rPr>
+        <w:t xml:space="preserve"> It is used to fetch records</w:t>
+      </w:r>
+    </w:p>
+    <w:p>
+      <w:pPr>
+        <w:pStyle w:val="ListParagraph"/>
+        <w:rPr>
+          <w:sz w:val="24"/>
+          <w:szCs w:val="24"/>
+        </w:rPr>
+      </w:pPr>
+      <w:r>
+        <w:rPr>
+          <w:sz w:val="24"/>
+          <w:szCs w:val="24"/>
+        </w:rPr>
+        <w:t>ex: select id, name from emp;</w:t>
+      </w:r>
+      <w:r>
+        <w:rPr>
+          <w:sz w:val="24"/>
+          <w:szCs w:val="24"/>
+        </w:rPr>
+        <w:t xml:space="preserve"> # selects id &amp; name of all the records</w:t>
+      </w:r>
+    </w:p>
+    <w:p>
+      <w:pPr>
+        <w:pStyle w:val="ListParagraph"/>
+        <w:rPr>
+          <w:sz w:val="24"/>
+          <w:szCs w:val="24"/>
+        </w:rPr>
+      </w:pPr>
+      <w:r>
+        <w:rPr>
+          <w:sz w:val="24"/>
+          <w:szCs w:val="24"/>
+        </w:rPr>
+        <w:t>ex: select id, name from emp where id = 2;</w:t>
+      </w:r>
+      <w:r>
+        <w:rPr>
+          <w:sz w:val="24"/>
+          <w:szCs w:val="24"/>
+        </w:rPr>
+        <w:t xml:space="preserve"> # selects id, name of emp id = 2</w:t>
+      </w:r>
+    </w:p>
+    <w:p>
+      <w:pPr>
+        <w:pStyle w:val="ListParagraph"/>
+        <w:rPr>
+          <w:sz w:val="24"/>
+          <w:szCs w:val="24"/>
+        </w:rPr>
+      </w:pPr>
+      <w:r>
+        <w:rPr>
+          <w:sz w:val="24"/>
+          <w:szCs w:val="24"/>
+        </w:rPr>
+        <w:t>ex: select * from emp;</w:t>
+      </w:r>
+      <w:r>
+        <w:rPr>
+          <w:sz w:val="24"/>
+          <w:szCs w:val="24"/>
+        </w:rPr>
+        <w:t xml:space="preserve"> # selects all the columns of all the records</w:t>
+      </w:r>
+    </w:p>
+    <w:p>
+      <w:pPr>
+        <w:pStyle w:val="ListParagraph"/>
+        <w:rPr>
+          <w:sz w:val="24"/>
+          <w:szCs w:val="24"/>
+        </w:rPr>
+      </w:pPr>
+      <w:r>
+        <w:rPr>
+          <w:sz w:val="24"/>
+          <w:szCs w:val="24"/>
+        </w:rPr>
+        <w:t>ex: select * from emp where id = 2; # selects all the columns from id = 2</w:t>
+      </w:r>
+    </w:p>
+    <w:p>
+      <w:pPr>
+        <w:pStyle w:val="ListParagraph"/>
+        <w:rPr>
+          <w:sz w:val="24"/>
+          <w:szCs w:val="24"/>
+        </w:rPr>
+      </w:pPr>
+    </w:p>
+    <w:p>
+      <w:pPr>
+        <w:pStyle w:val="ListParagraph"/>
+        <w:rPr>
+          <w:sz w:val="24"/>
+          <w:szCs w:val="24"/>
+        </w:rPr>
+      </w:pPr>
+    </w:p>
+    <w:p>
+      <w:pPr>
+        <w:rPr>
+          <w:sz w:val="24"/>
+          <w:szCs w:val="24"/>
+        </w:rPr>
+      </w:pPr>
+      <w:r>
+        <w:rPr>
+          <w:sz w:val="24"/>
+          <w:szCs w:val="24"/>
+          <w:highlight w:val="yellow"/>
+        </w:rPr>
+        <w:t>Generating sequence</w:t>
+      </w:r>
+    </w:p>
+    <w:p>
+      <w:pPr>
+        <w:rPr>
+          <w:i/>
+          <w:iCs/>
+          <w:color w:val="FF0000"/>
+          <w:sz w:val="24"/>
+          <w:szCs w:val="24"/>
+        </w:rPr>
+      </w:pPr>
+      <w:r>
+        <w:rPr>
+          <w:i/>
+          <w:iCs/>
+          <w:color w:val="FF0000"/>
+          <w:sz w:val="24"/>
+          <w:szCs w:val="24"/>
+        </w:rPr>
+        <w:t xml:space="preserve">create sequence </w:t>
+      </w:r>
+      <w:proofErr w:type="spellStart"/>
+      <w:r>
+        <w:rPr>
+          <w:i/>
+          <w:iCs/>
+          <w:color w:val="FF0000"/>
+          <w:sz w:val="24"/>
+          <w:szCs w:val="24"/>
+        </w:rPr>
+        <w:t>emp_seq</w:t>
+      </w:r>
+      <w:proofErr w:type="spellEnd"/>
+      <w:r>
+        <w:rPr>
+          <w:i/>
+          <w:iCs/>
+          <w:color w:val="FF0000"/>
+          <w:sz w:val="24"/>
+          <w:szCs w:val="24"/>
+        </w:rPr>
+        <w:t xml:space="preserve"> as int start with 201 </w:t>
+      </w:r>
+      <w:proofErr w:type="gramStart"/>
+      <w:r>
+        <w:rPr>
+          <w:i/>
+          <w:iCs/>
+          <w:color w:val="FF0000"/>
+          <w:sz w:val="24"/>
+          <w:szCs w:val="24"/>
+        </w:rPr>
+        <w:t>increment</w:t>
+      </w:r>
+      <w:proofErr w:type="gramEnd"/>
+      <w:r>
+        <w:rPr>
+          <w:i/>
+          <w:iCs/>
+          <w:color w:val="FF0000"/>
+          <w:sz w:val="24"/>
+          <w:szCs w:val="24"/>
+        </w:rPr>
+        <w:t xml:space="preserve"> by 1;</w:t>
+      </w:r>
+    </w:p>
+    <w:p>
+      <w:pPr>
+        <w:rPr>
+          <w:sz w:val="24"/>
+          <w:szCs w:val="24"/>
+        </w:rPr>
+      </w:pPr>
+      <w:r>
+        <w:rPr>
+          <w:sz w:val="24"/>
+          <w:szCs w:val="24"/>
+        </w:rPr>
+        <w:t xml:space="preserve">insert into employee </w:t>
+      </w:r>
+      <w:proofErr w:type="gramStart"/>
+      <w:r>
+        <w:rPr>
+          <w:sz w:val="24"/>
+          <w:szCs w:val="24"/>
+        </w:rPr>
+        <w:t>values(</w:t>
+      </w:r>
+      <w:proofErr w:type="gramEnd"/>
+      <w:r>
+        <w:rPr>
+          <w:sz w:val="24"/>
+          <w:szCs w:val="24"/>
+        </w:rPr>
+        <w:t xml:space="preserve">next value for </w:t>
+      </w:r>
+      <w:proofErr w:type="spellStart"/>
+      <w:r>
+        <w:rPr>
+          <w:sz w:val="24"/>
+          <w:szCs w:val="24"/>
+        </w:rPr>
+        <w:t>emp_seq</w:t>
+      </w:r>
+      <w:proofErr w:type="spellEnd"/>
+      <w:r>
+        <w:rPr>
+          <w:sz w:val="24"/>
+          <w:szCs w:val="24"/>
+        </w:rPr>
+        <w:t>, 'Dexter', '2002-05-20');</w:t>
+      </w:r>
+    </w:p>
+    <w:p>
+      <w:pPr>
+        <w:rPr>
+          <w:sz w:val="24"/>
+          <w:szCs w:val="24"/>
+        </w:rPr>
+      </w:pPr>
+      <w:r>
+        <w:rPr>
+          <w:sz w:val="24"/>
+          <w:szCs w:val="24"/>
+          <w:highlight w:val="yellow"/>
+        </w:rPr>
+        <w:t>Transaction:</w:t>
+      </w:r>
+      <w:r>
+        <w:rPr>
+          <w:sz w:val="24"/>
+          <w:szCs w:val="24"/>
+        </w:rPr>
+        <w:t xml:space="preserve"> It helps you to control when to commit or rollback, we need to do this by using </w:t>
+      </w:r>
+      <w:proofErr w:type="spellStart"/>
+      <w:proofErr w:type="gramStart"/>
+      <w:r>
+        <w:rPr>
+          <w:sz w:val="24"/>
+          <w:szCs w:val="24"/>
+        </w:rPr>
+        <w:t>connection.setAutocommit</w:t>
+      </w:r>
+      <w:proofErr w:type="spellEnd"/>
+      <w:proofErr w:type="gramEnd"/>
+      <w:r>
+        <w:rPr>
+          <w:sz w:val="24"/>
+          <w:szCs w:val="24"/>
+        </w:rPr>
+        <w:t>(false);</w:t>
+      </w:r>
+    </w:p>
+    <w:p>
+      <w:pPr>
+        <w:rPr>
+          <w:sz w:val="24"/>
+          <w:szCs w:val="24"/>
+        </w:rPr>
+      </w:pPr>
+      <w:proofErr w:type="spellStart"/>
+      <w:proofErr w:type="gramStart"/>
+      <w:r>
+        <w:rPr>
+          <w:sz w:val="24"/>
+          <w:szCs w:val="24"/>
+        </w:rPr>
+        <w:t>connection.rollback</w:t>
+      </w:r>
+      <w:proofErr w:type="spellEnd"/>
+      <w:proofErr w:type="gramEnd"/>
+      <w:r>
+        <w:rPr>
+          <w:sz w:val="24"/>
+          <w:szCs w:val="24"/>
+        </w:rPr>
+        <w:t xml:space="preserve">() </w:t>
+      </w:r>
+    </w:p>
+    <w:p>
+      <w:pPr>
+        <w:rPr>
+          <w:sz w:val="24"/>
+          <w:szCs w:val="24"/>
+        </w:rPr>
+      </w:pPr>
+      <w:proofErr w:type="spellStart"/>
+      <w:proofErr w:type="gramStart"/>
+      <w:r>
+        <w:rPr>
+          <w:sz w:val="24"/>
+          <w:szCs w:val="24"/>
+        </w:rPr>
+        <w:lastRenderedPageBreak/>
+        <w:t>connection.commit</w:t>
+      </w:r>
+      <w:proofErr w:type="spellEnd"/>
+      <w:proofErr w:type="gramEnd"/>
+      <w:r>
+        <w:rPr>
+          <w:sz w:val="24"/>
+          <w:szCs w:val="24"/>
+        </w:rPr>
+        <w:t>()</w:t>
+      </w:r>
     </w:p>
     <w:p>
       <w:pPr>
@@ -4991,6 +7863,95 @@
 <file path=word/numbering.xml><?xml version="1.0" encoding="utf-8"?>
 <w:numbering xmlns:wpc="http://schemas.microsoft.com/office/word/2010/wordprocessingCanvas" xmlns:cx="http://schemas.microsoft.com/office/drawing/2014/chartex" xmlns:cx1="http://schemas.microsoft.com/office/drawing/2015/9/8/chartex" xmlns:cx2="http://schemas.microsoft.com/office/drawing/2015/10/21/chartex" xmlns:cx3="http://schemas.microsoft.com/office/drawing/2016/5/9/chartex" xmlns:cx4="http://schemas.microsoft.com/office/drawing/2016/5/10/chartex" xmlns:cx5="http://schemas.microsoft.com/office/drawing/2016/5/11/chartex" xmlns:cx6="http://schemas.microsoft.com/office/drawing/2016/5/12/chartex" xmlns:cx7="http://schemas.microsoft.com/office/drawing/2016/5/13/chartex" xmlns:cx8="http://schemas.microsoft.com/office/drawing/2016/5/14/chartex" xmlns:mc="http://schemas.openxmlformats.org/markup-compatibility/2006" xmlns:aink="http://schemas.microsoft.com/office/drawing/2016/ink" xmlns:am3d="http://schemas.microsoft.com/office/drawing/2017/model3d" xmlns:o="urn:schemas-microsoft-com:office:office" xmlns:oel="http://schemas.microsoft.com/office/2019/extlst" xmlns:r="http://schemas.openxmlformats.org/officeDocument/2006/relationships" xmlns:m="http://schemas.openxmlformats.org/officeDocument/2006/math" xmlns:v="urn:schemas-microsoft-com:vml" xmlns:wp14="http://schemas.microsoft.com/office/word/2010/wordprocessingDrawing" xmlns:wp="http://schemas.openxmlformats.org/drawingml/2006/wordprocessingDrawing" xmlns:w10="urn:schemas-microsoft-com:office:word" xmlns:w="http://schemas.openxmlformats.org/wordprocessingml/2006/main" xmlns:w14="http://schemas.microsoft.com/office/word/2010/wordml" xmlns:w15="http://schemas.microsoft.com/office/word/2012/wordml" xmlns:w16cex="http://schemas.microsoft.com/office/word/2018/wordml/cex" xmlns:w16cid="http://schemas.microsoft.com/office/word/2016/wordml/cid" xmlns:w16="http://schemas.microsoft.com/office/word/2018/wordml" xmlns:w16sdtdh="http://schemas.microsoft.com/office/word/2020/wordml/sdtdatahash" xmlns:w16se="http://schemas.microsoft.com/office/word/2015/wordml/symex" xmlns:wpg="http://schemas.microsoft.com/office/word/2010/wordprocessingGroup" xmlns:wpi="http://schemas.microsoft.com/office/word/2010/wordprocessingInk" xmlns:wne="http://schemas.microsoft.com/office/word/2006/wordml" xmlns:wps="http://schemas.microsoft.com/office/word/2010/wordprocessingShape" mc:Ignorable="w14 w15 w16se w16cid w16 w16cex w16sdtdh wp14">
   <w:abstractNum w:abstractNumId="0" w15:restartNumberingAfterBreak="0">
+    <w:nsid w:val="006C5E46"/>
+    <w:multiLevelType w:val="hybridMultilevel"/>
+    <w:tmpl w:val="BF1E8E9A"/>
+    <w:lvl w:ilvl="0" w:tplc="6E541F4A">
+      <w:start w:val="1"/>
+      <w:numFmt w:val="decimal"/>
+      <w:lvlText w:val="%1."/>
+      <w:lvlJc w:val="left"/>
+      <w:pPr>
+        <w:ind w:left="720" w:hanging="360"/>
+      </w:pPr>
+      <w:rPr>
+        <w:rFonts w:hint="default"/>
+      </w:rPr>
+    </w:lvl>
+    <w:lvl w:ilvl="1" w:tplc="40090019">
+      <w:start w:val="1"/>
+      <w:numFmt w:val="lowerLetter"/>
+      <w:lvlText w:val="%2."/>
+      <w:lvlJc w:val="left"/>
+      <w:pPr>
+        <w:ind w:left="1440" w:hanging="360"/>
+      </w:pPr>
+    </w:lvl>
+    <w:lvl w:ilvl="2" w:tplc="4009001B" w:tentative="1">
+      <w:start w:val="1"/>
+      <w:numFmt w:val="lowerRoman"/>
+      <w:lvlText w:val="%3."/>
+      <w:lvlJc w:val="right"/>
+      <w:pPr>
+        <w:ind w:left="2160" w:hanging="180"/>
+      </w:pPr>
+    </w:lvl>
+    <w:lvl w:ilvl="3" w:tplc="4009000F" w:tentative="1">
+      <w:start w:val="1"/>
+      <w:numFmt w:val="decimal"/>
+      <w:lvlText w:val="%4."/>
+      <w:lvlJc w:val="left"/>
+      <w:pPr>
+        <w:ind w:left="2880" w:hanging="360"/>
+      </w:pPr>
+    </w:lvl>
+    <w:lvl w:ilvl="4" w:tplc="40090019" w:tentative="1">
+      <w:start w:val="1"/>
+      <w:numFmt w:val="lowerLetter"/>
+      <w:lvlText w:val="%5."/>
+      <w:lvlJc w:val="left"/>
+      <w:pPr>
+        <w:ind w:left="3600" w:hanging="360"/>
+      </w:pPr>
+    </w:lvl>
+    <w:lvl w:ilvl="5" w:tplc="4009001B" w:tentative="1">
+      <w:start w:val="1"/>
+      <w:numFmt w:val="lowerRoman"/>
+      <w:lvlText w:val="%6."/>
+      <w:lvlJc w:val="right"/>
+      <w:pPr>
+        <w:ind w:left="4320" w:hanging="180"/>
+      </w:pPr>
+    </w:lvl>
+    <w:lvl w:ilvl="6" w:tplc="4009000F" w:tentative="1">
+      <w:start w:val="1"/>
+      <w:numFmt w:val="decimal"/>
+      <w:lvlText w:val="%7."/>
+      <w:lvlJc w:val="left"/>
+      <w:pPr>
+        <w:ind w:left="5040" w:hanging="360"/>
+      </w:pPr>
+    </w:lvl>
+    <w:lvl w:ilvl="7" w:tplc="40090019" w:tentative="1">
+      <w:start w:val="1"/>
+      <w:numFmt w:val="lowerLetter"/>
+      <w:lvlText w:val="%8."/>
+      <w:lvlJc w:val="left"/>
+      <w:pPr>
+        <w:ind w:left="5760" w:hanging="360"/>
+      </w:pPr>
+    </w:lvl>
+    <w:lvl w:ilvl="8" w:tplc="4009001B" w:tentative="1">
+      <w:start w:val="1"/>
+      <w:numFmt w:val="lowerRoman"/>
+      <w:lvlText w:val="%9."/>
+      <w:lvlJc w:val="right"/>
+      <w:pPr>
+        <w:ind w:left="6480" w:hanging="180"/>
+      </w:pPr>
+    </w:lvl>
+  </w:abstractNum>
+  <w:abstractNum w:abstractNumId="1" w15:restartNumberingAfterBreak="0">
     <w:nsid w:val="032667E8"/>
     <w:multiLevelType w:val="hybridMultilevel"/>
     <w:tmpl w:val="A062530E"/>
@@ -5079,7 +8040,7 @@
       </w:pPr>
     </w:lvl>
   </w:abstractNum>
-  <w:abstractNum w:abstractNumId="1" w15:restartNumberingAfterBreak="0">
+  <w:abstractNum w:abstractNumId="2" w15:restartNumberingAfterBreak="0">
     <w:nsid w:val="16200401"/>
     <w:multiLevelType w:val="hybridMultilevel"/>
     <w:tmpl w:val="FA4E432C"/>
@@ -5168,7 +8129,7 @@
       </w:pPr>
     </w:lvl>
   </w:abstractNum>
-  <w:abstractNum w:abstractNumId="2" w15:restartNumberingAfterBreak="0">
+  <w:abstractNum w:abstractNumId="3" w15:restartNumberingAfterBreak="0">
     <w:nsid w:val="20905C14"/>
     <w:multiLevelType w:val="hybridMultilevel"/>
     <w:tmpl w:val="D4DA301C"/>
@@ -5257,7 +8218,7 @@
       </w:pPr>
     </w:lvl>
   </w:abstractNum>
-  <w:abstractNum w:abstractNumId="3" w15:restartNumberingAfterBreak="0">
+  <w:abstractNum w:abstractNumId="4" w15:restartNumberingAfterBreak="0">
     <w:nsid w:val="255D2BE1"/>
     <w:multiLevelType w:val="hybridMultilevel"/>
     <w:tmpl w:val="E6480896"/>
@@ -5346,7 +8307,7 @@
       </w:pPr>
     </w:lvl>
   </w:abstractNum>
-  <w:abstractNum w:abstractNumId="4" w15:restartNumberingAfterBreak="0">
+  <w:abstractNum w:abstractNumId="5" w15:restartNumberingAfterBreak="0">
     <w:nsid w:val="2B2603DD"/>
     <w:multiLevelType w:val="hybridMultilevel"/>
     <w:tmpl w:val="C8342A1A"/>
@@ -5435,7 +8396,7 @@
       </w:pPr>
     </w:lvl>
   </w:abstractNum>
-  <w:abstractNum w:abstractNumId="5" w15:restartNumberingAfterBreak="0">
+  <w:abstractNum w:abstractNumId="6" w15:restartNumberingAfterBreak="0">
     <w:nsid w:val="30FB5224"/>
     <w:multiLevelType w:val="hybridMultilevel"/>
     <w:tmpl w:val="522A9E4A"/>
@@ -5524,7 +8485,7 @@
       </w:pPr>
     </w:lvl>
   </w:abstractNum>
-  <w:abstractNum w:abstractNumId="6" w15:restartNumberingAfterBreak="0">
+  <w:abstractNum w:abstractNumId="7" w15:restartNumberingAfterBreak="0">
     <w:nsid w:val="35B40295"/>
     <w:multiLevelType w:val="hybridMultilevel"/>
     <w:tmpl w:val="572CC256"/>
@@ -5613,7 +8574,7 @@
       </w:pPr>
     </w:lvl>
   </w:abstractNum>
-  <w:abstractNum w:abstractNumId="7" w15:restartNumberingAfterBreak="0">
+  <w:abstractNum w:abstractNumId="8" w15:restartNumberingAfterBreak="0">
     <w:nsid w:val="3F241552"/>
     <w:multiLevelType w:val="hybridMultilevel"/>
     <w:tmpl w:val="8E1E93FE"/>
@@ -5702,7 +8663,7 @@
       </w:pPr>
     </w:lvl>
   </w:abstractNum>
-  <w:abstractNum w:abstractNumId="8" w15:restartNumberingAfterBreak="0">
+  <w:abstractNum w:abstractNumId="9" w15:restartNumberingAfterBreak="0">
     <w:nsid w:val="40BC3F7A"/>
     <w:multiLevelType w:val="hybridMultilevel"/>
     <w:tmpl w:val="B71C2DA2"/>
@@ -5791,7 +8752,7 @@
       </w:pPr>
     </w:lvl>
   </w:abstractNum>
-  <w:abstractNum w:abstractNumId="9" w15:restartNumberingAfterBreak="0">
+  <w:abstractNum w:abstractNumId="10" w15:restartNumberingAfterBreak="0">
     <w:nsid w:val="5AB06829"/>
     <w:multiLevelType w:val="hybridMultilevel"/>
     <w:tmpl w:val="18B426A4"/>
@@ -5880,7 +8841,7 @@
       </w:pPr>
     </w:lvl>
   </w:abstractNum>
-  <w:abstractNum w:abstractNumId="10" w15:restartNumberingAfterBreak="0">
+  <w:abstractNum w:abstractNumId="11" w15:restartNumberingAfterBreak="0">
     <w:nsid w:val="5FAE5472"/>
     <w:multiLevelType w:val="hybridMultilevel"/>
     <w:tmpl w:val="00E6CF54"/>
@@ -5969,7 +8930,7 @@
       </w:pPr>
     </w:lvl>
   </w:abstractNum>
-  <w:abstractNum w:abstractNumId="11" w15:restartNumberingAfterBreak="0">
+  <w:abstractNum w:abstractNumId="12" w15:restartNumberingAfterBreak="0">
     <w:nsid w:val="6B502031"/>
     <w:multiLevelType w:val="hybridMultilevel"/>
     <w:tmpl w:val="82406DFA"/>
@@ -6058,7 +9019,7 @@
       </w:pPr>
     </w:lvl>
   </w:abstractNum>
-  <w:abstractNum w:abstractNumId="12" w15:restartNumberingAfterBreak="0">
+  <w:abstractNum w:abstractNumId="13" w15:restartNumberingAfterBreak="0">
     <w:nsid w:val="737101B4"/>
     <w:multiLevelType w:val="hybridMultilevel"/>
     <w:tmpl w:val="AA7AB00E"/>
@@ -6171,7 +9132,7 @@
       </w:rPr>
     </w:lvl>
   </w:abstractNum>
-  <w:abstractNum w:abstractNumId="13" w15:restartNumberingAfterBreak="0">
+  <w:abstractNum w:abstractNumId="14" w15:restartNumberingAfterBreak="0">
     <w:nsid w:val="7F9376D1"/>
     <w:multiLevelType w:val="hybridMultilevel"/>
     <w:tmpl w:val="3134290E"/>
@@ -6261,46 +9222,49 @@
     </w:lvl>
   </w:abstractNum>
   <w:num w:numId="1" w16cid:durableId="652411178">
+    <w:abstractNumId w:val="5"/>
+  </w:num>
+  <w:num w:numId="2" w16cid:durableId="3635511">
+    <w:abstractNumId w:val="11"/>
+  </w:num>
+  <w:num w:numId="3" w16cid:durableId="1161119638">
+    <w:abstractNumId w:val="9"/>
+  </w:num>
+  <w:num w:numId="4" w16cid:durableId="1413309770">
+    <w:abstractNumId w:val="13"/>
+  </w:num>
+  <w:num w:numId="5" w16cid:durableId="1114516710">
+    <w:abstractNumId w:val="12"/>
+  </w:num>
+  <w:num w:numId="6" w16cid:durableId="1023745732">
+    <w:abstractNumId w:val="2"/>
+  </w:num>
+  <w:num w:numId="7" w16cid:durableId="1129662229">
+    <w:abstractNumId w:val="14"/>
+  </w:num>
+  <w:num w:numId="8" w16cid:durableId="1867595634">
+    <w:abstractNumId w:val="10"/>
+  </w:num>
+  <w:num w:numId="9" w16cid:durableId="1218012178">
+    <w:abstractNumId w:val="6"/>
+  </w:num>
+  <w:num w:numId="10" w16cid:durableId="1392584346">
+    <w:abstractNumId w:val="3"/>
+  </w:num>
+  <w:num w:numId="11" w16cid:durableId="243955291">
     <w:abstractNumId w:val="4"/>
   </w:num>
-  <w:num w:numId="2" w16cid:durableId="3635511">
-    <w:abstractNumId w:val="10"/>
+  <w:num w:numId="12" w16cid:durableId="115300728">
+    <w:abstractNumId w:val="1"/>
   </w:num>
-  <w:num w:numId="3" w16cid:durableId="1161119638">
+  <w:num w:numId="13" w16cid:durableId="1674525503">
+    <w:abstractNumId w:val="7"/>
+  </w:num>
+  <w:num w:numId="14" w16cid:durableId="1331982359">
     <w:abstractNumId w:val="8"/>
   </w:num>
-  <w:num w:numId="4" w16cid:durableId="1413309770">
-    <w:abstractNumId w:val="12"/>
-  </w:num>
-  <w:num w:numId="5" w16cid:durableId="1114516710">
-    <w:abstractNumId w:val="11"/>
-  </w:num>
-  <w:num w:numId="6" w16cid:durableId="1023745732">
-    <w:abstractNumId w:val="1"/>
-  </w:num>
-  <w:num w:numId="7" w16cid:durableId="1129662229">
-    <w:abstractNumId w:val="13"/>
-  </w:num>
-  <w:num w:numId="8" w16cid:durableId="1867595634">
-    <w:abstractNumId w:val="9"/>
-  </w:num>
-  <w:num w:numId="9" w16cid:durableId="1218012178">
-    <w:abstractNumId w:val="5"/>
-  </w:num>
-  <w:num w:numId="10" w16cid:durableId="1392584346">
-    <w:abstractNumId w:val="2"/>
-  </w:num>
-  <w:num w:numId="11" w16cid:durableId="243955291">
-    <w:abstractNumId w:val="3"/>
-  </w:num>
-  <w:num w:numId="12" w16cid:durableId="115300728">
+  <w:num w:numId="15" w16cid:durableId="1582132926">
     <w:abstractNumId w:val="0"/>
-  </w:num>
-  <w:num w:numId="13" w16cid:durableId="1674525503">
-    <w:abstractNumId w:val="6"/>
-  </w:num>
-  <w:num w:numId="14" w16cid:durableId="1331982359">
-    <w:abstractNumId w:val="7"/>
   </w:num>
 </w:numbering>
 </file>

</xml_diff>